<commit_message>
Addtion to website evolution
</commit_message>
<xml_diff>
--- a/Web_assignment_1.docx
+++ b/Web_assignment_1.docx
@@ -29,7 +29,7 @@
                     </pic:cNvPicPr>
                   </pic:nvPicPr>
                   <pic:blipFill>
-                    <a:blip r:embed="rId5">
+                    <a:blip r:embed="rId6">
                       <a:extLst>
                         <a:ext uri="{28A0092B-C50C-407E-A947-70E740481C1C}">
                           <a14:useLocalDpi xmlns:a14="http://schemas.microsoft.com/office/drawing/2010/main" val="0"/>
@@ -734,56 +734,2188 @@
           <w:rFonts w:ascii="Times New Roman" w:hAnsi="Times New Roman" w:cs="Times New Roman"/>
           <w:sz w:val="24"/>
         </w:rPr>
-        <w:t>nce of this networking concept.</w:t>
-      </w:r>
+        <w:t>nce of this concept.</w:t>
+      </w:r>
+    </w:p>
+    <w:p>
+      <w:pPr>
+        <w:pStyle w:val="Heading2"/>
+        <w:rPr>
+          <w:rFonts w:ascii="Times New Roman" w:hAnsi="Times New Roman" w:cs="Times New Roman"/>
+          <w:b/>
+          <w:color w:val="auto"/>
+        </w:rPr>
+      </w:pPr>
+      <w:r>
+        <w:rPr>
+          <w:rFonts w:ascii="Times New Roman" w:hAnsi="Times New Roman" w:cs="Times New Roman"/>
+          <w:b/>
+          <w:color w:val="auto"/>
+        </w:rPr>
+        <w:t>The ARPANET</w:t>
+      </w:r>
+    </w:p>
+    <w:p>
+      <w:pPr>
+        <w:rPr>
+          <w:rFonts w:ascii="Times New Roman" w:hAnsi="Times New Roman" w:cs="Times New Roman"/>
+          <w:sz w:val="24"/>
+        </w:rPr>
+      </w:pPr>
+      <w:r>
+        <w:rPr>
+          <w:rFonts w:ascii="Times New Roman" w:hAnsi="Times New Roman" w:cs="Times New Roman"/>
+          <w:sz w:val="24"/>
+        </w:rPr>
+        <w:t>The ARPANET was the first new technology that used the concept of packet switching. Packet switching is a method of transferring data in a network in the fo</w:t>
+      </w:r>
+      <w:r>
+        <w:rPr>
+          <w:rFonts w:ascii="Times New Roman" w:hAnsi="Times New Roman" w:cs="Times New Roman"/>
+          <w:sz w:val="24"/>
+        </w:rPr>
+        <w:t xml:space="preserve">rm of units called packets. In order for this transfer to work efficiently, the data must be broken down into smaller pieces. These pieces are assembled back to their original format when they reach the destination machine in the network. </w:t>
+      </w:r>
+      <w:r>
+        <w:rPr>
+          <w:rFonts w:ascii="Times New Roman" w:hAnsi="Times New Roman" w:cs="Times New Roman"/>
+          <w:sz w:val="24"/>
+        </w:rPr>
+        <w:t xml:space="preserve">A packet </w:t>
+      </w:r>
+      <w:r>
+        <w:rPr>
+          <w:rFonts w:ascii="Times New Roman" w:hAnsi="Times New Roman" w:cs="Times New Roman"/>
+          <w:sz w:val="24"/>
+        </w:rPr>
+        <w:t xml:space="preserve">basically </w:t>
+      </w:r>
+      <w:r>
+        <w:rPr>
+          <w:rFonts w:ascii="Times New Roman" w:hAnsi="Times New Roman" w:cs="Times New Roman"/>
+          <w:sz w:val="24"/>
+        </w:rPr>
+        <w:t>composes of payload and various control information.</w:t>
+      </w:r>
+      <w:r>
+        <w:rPr>
+          <w:rFonts w:ascii="Times New Roman" w:hAnsi="Times New Roman" w:cs="Times New Roman"/>
+          <w:sz w:val="24"/>
+        </w:rPr>
+        <w:t xml:space="preserve"> </w:t>
+      </w:r>
+    </w:p>
+    <w:p>
+      <w:pPr>
+        <w:rPr>
+          <w:rFonts w:ascii="Times New Roman" w:hAnsi="Times New Roman" w:cs="Times New Roman"/>
+          <w:sz w:val="24"/>
+        </w:rPr>
+      </w:pPr>
+      <w:r>
+        <w:rPr>
+          <w:rFonts w:ascii="Times New Roman" w:hAnsi="Times New Roman" w:cs="Times New Roman"/>
+          <w:sz w:val="24"/>
+        </w:rPr>
+        <w:t>Packet Switching uses Store and Forward techni</w:t>
+      </w:r>
+      <w:r>
+        <w:rPr>
+          <w:rFonts w:ascii="Times New Roman" w:hAnsi="Times New Roman" w:cs="Times New Roman"/>
+          <w:sz w:val="24"/>
+        </w:rPr>
+        <w:t>que while switching the packets.</w:t>
+      </w:r>
+      <w:r>
+        <w:t xml:space="preserve"> </w:t>
+      </w:r>
+      <w:r>
+        <w:rPr>
+          <w:rFonts w:ascii="Times New Roman" w:hAnsi="Times New Roman" w:cs="Times New Roman"/>
+          <w:sz w:val="24"/>
+        </w:rPr>
+        <w:t>The store and forward technique works by storing the message transmitted by the source device on an intermediary device, generally a server</w:t>
+      </w:r>
+      <w:r>
+        <w:rPr>
+          <w:rFonts w:ascii="Times New Roman" w:hAnsi="Times New Roman" w:cs="Times New Roman"/>
+          <w:sz w:val="24"/>
+        </w:rPr>
+        <w:t xml:space="preserve"> during a hop (a physical device during packet transmission like a switch, router, or a server)</w:t>
+      </w:r>
+      <w:r>
+        <w:rPr>
+          <w:rFonts w:ascii="Times New Roman" w:hAnsi="Times New Roman" w:cs="Times New Roman"/>
+          <w:sz w:val="24"/>
+        </w:rPr>
+        <w:t>. The server then locates the destination device from it database of subscribers, initiates a connection and transmits the data packet that was originally sent by the source device.</w:t>
+      </w:r>
+      <w:r>
+        <w:rPr>
+          <w:rFonts w:ascii="Times New Roman" w:hAnsi="Times New Roman" w:cs="Times New Roman"/>
+          <w:sz w:val="24"/>
+        </w:rPr>
+        <w:t xml:space="preserve"> </w:t>
+      </w:r>
+      <w:r>
+        <w:rPr>
+          <w:rFonts w:ascii="Times New Roman" w:hAnsi="Times New Roman" w:cs="Times New Roman"/>
+          <w:sz w:val="24"/>
+        </w:rPr>
+        <w:t>More than one path is possible between a pair of source and destination. Each packet contains Source and destination address using which they independently travel through the network. In other words, packets belonging to the same file may or may not travel through the same path.</w:t>
+      </w:r>
+      <w:r>
+        <w:rPr>
+          <w:rFonts w:ascii="Times New Roman" w:hAnsi="Times New Roman" w:cs="Times New Roman"/>
+          <w:sz w:val="24"/>
+        </w:rPr>
+        <w:t xml:space="preserve"> This enables the packets to choose different paths if</w:t>
+      </w:r>
+      <w:r>
+        <w:rPr>
+          <w:rFonts w:ascii="Times New Roman" w:hAnsi="Times New Roman" w:cs="Times New Roman"/>
+          <w:sz w:val="24"/>
+        </w:rPr>
+        <w:t xml:space="preserve"> there is congestion at some</w:t>
+      </w:r>
+      <w:r>
+        <w:rPr>
+          <w:rFonts w:ascii="Times New Roman" w:hAnsi="Times New Roman" w:cs="Times New Roman"/>
+          <w:sz w:val="24"/>
+        </w:rPr>
+        <w:t xml:space="preserve"> of the other possible paths.</w:t>
+      </w:r>
+      <w:r>
+        <w:rPr>
+          <w:rFonts w:ascii="Times New Roman" w:hAnsi="Times New Roman" w:cs="Times New Roman"/>
+          <w:sz w:val="24"/>
+        </w:rPr>
+        <w:t xml:space="preserve"> </w:t>
+      </w:r>
+      <w:r>
+        <w:rPr>
+          <w:rFonts w:ascii="Times New Roman" w:hAnsi="Times New Roman" w:cs="Times New Roman"/>
+          <w:sz w:val="24"/>
+        </w:rPr>
+        <w:t>Leonard Kleinrock at MIT</w:t>
+      </w:r>
+      <w:r>
+        <w:rPr>
+          <w:rFonts w:ascii="Times New Roman" w:hAnsi="Times New Roman" w:cs="Times New Roman"/>
+          <w:sz w:val="24"/>
+        </w:rPr>
+        <w:t xml:space="preserve"> published the first paper on packet switching theory in July 1961 and the first book on the subject nearly three years later. </w:t>
+      </w:r>
+      <w:r>
+        <w:rPr>
+          <w:rFonts w:ascii="Times New Roman" w:hAnsi="Times New Roman" w:cs="Times New Roman"/>
+          <w:sz w:val="24"/>
+        </w:rPr>
+        <w:t xml:space="preserve">Kleinrock convinced </w:t>
+      </w:r>
+      <w:r>
+        <w:rPr>
+          <w:rFonts w:ascii="Times New Roman" w:hAnsi="Times New Roman" w:cs="Times New Roman"/>
+          <w:sz w:val="24"/>
+        </w:rPr>
+        <w:t xml:space="preserve">his colleague at the time Lawrence </w:t>
+      </w:r>
+      <w:r>
+        <w:rPr>
+          <w:rFonts w:ascii="Times New Roman" w:hAnsi="Times New Roman" w:cs="Times New Roman"/>
+          <w:sz w:val="24"/>
+        </w:rPr>
+        <w:t xml:space="preserve">Roberts of the theoretical feasibility of communications using packets rather than </w:t>
+      </w:r>
+      <w:r>
+        <w:rPr>
+          <w:rFonts w:ascii="Times New Roman" w:hAnsi="Times New Roman" w:cs="Times New Roman"/>
+          <w:sz w:val="24"/>
+        </w:rPr>
+        <w:t xml:space="preserve">electronic </w:t>
+      </w:r>
+      <w:r>
+        <w:rPr>
+          <w:rFonts w:ascii="Times New Roman" w:hAnsi="Times New Roman" w:cs="Times New Roman"/>
+          <w:sz w:val="24"/>
+        </w:rPr>
+        <w:t>circuits, which was a major step along the path towards computer networking.</w:t>
+      </w:r>
+    </w:p>
+    <w:p>
+      <w:pPr>
+        <w:rPr>
+          <w:rFonts w:ascii="Times New Roman" w:hAnsi="Times New Roman" w:cs="Times New Roman"/>
+          <w:sz w:val="24"/>
+        </w:rPr>
+      </w:pPr>
+      <w:r>
+        <w:rPr>
+          <w:rFonts w:ascii="Times New Roman" w:hAnsi="Times New Roman" w:cs="Times New Roman"/>
+          <w:sz w:val="24"/>
+        </w:rPr>
+        <w:t xml:space="preserve">In late 1966 Roberts went to DARPA </w:t>
+      </w:r>
+      <w:r>
+        <w:rPr>
+          <w:rFonts w:ascii="Times New Roman" w:hAnsi="Times New Roman" w:cs="Times New Roman"/>
+          <w:sz w:val="24"/>
+        </w:rPr>
+        <w:t>with this idea and</w:t>
+      </w:r>
+      <w:r>
+        <w:rPr>
+          <w:rFonts w:ascii="Times New Roman" w:hAnsi="Times New Roman" w:cs="Times New Roman"/>
+          <w:sz w:val="24"/>
+        </w:rPr>
+        <w:t xml:space="preserve"> quickly put together his plan for the “ARPANET”</w:t>
+      </w:r>
+      <w:r>
+        <w:rPr>
+          <w:rFonts w:ascii="Times New Roman" w:hAnsi="Times New Roman" w:cs="Times New Roman"/>
+          <w:sz w:val="24"/>
+        </w:rPr>
+        <w:t xml:space="preserve"> (</w:t>
+      </w:r>
+      <w:r>
+        <w:rPr>
+          <w:rFonts w:ascii="Times New Roman" w:hAnsi="Times New Roman" w:cs="Times New Roman"/>
+          <w:sz w:val="24"/>
+        </w:rPr>
+        <w:t>Advanced Research Projects Agency Network</w:t>
+      </w:r>
+      <w:r>
+        <w:rPr>
+          <w:rFonts w:ascii="Times New Roman" w:hAnsi="Times New Roman" w:cs="Times New Roman"/>
+          <w:sz w:val="24"/>
+        </w:rPr>
+        <w:t>)</w:t>
+      </w:r>
+      <w:r>
+        <w:rPr>
+          <w:rFonts w:ascii="Times New Roman" w:hAnsi="Times New Roman" w:cs="Times New Roman"/>
+          <w:sz w:val="24"/>
+        </w:rPr>
+        <w:t>, publishing it in 1967. At the conference where he presented the paper, there was also a paper on a packet network concept from the UK by Donald Davies and Roger Scantlebury of NPL</w:t>
+      </w:r>
+      <w:r>
+        <w:rPr>
+          <w:rFonts w:ascii="Times New Roman" w:hAnsi="Times New Roman" w:cs="Times New Roman"/>
+          <w:sz w:val="24"/>
+        </w:rPr>
+        <w:t xml:space="preserve"> (National Physical Laboratory)</w:t>
+      </w:r>
+      <w:r>
+        <w:rPr>
+          <w:rFonts w:ascii="Times New Roman" w:hAnsi="Times New Roman" w:cs="Times New Roman"/>
+          <w:sz w:val="24"/>
+        </w:rPr>
+        <w:t xml:space="preserve">. </w:t>
+      </w:r>
+      <w:r>
+        <w:rPr>
+          <w:rFonts w:ascii="Times New Roman" w:hAnsi="Times New Roman" w:cs="Times New Roman"/>
+          <w:sz w:val="24"/>
+        </w:rPr>
+        <w:lastRenderedPageBreak/>
+        <w:t>Scantlebury</w:t>
+      </w:r>
+      <w:r>
+        <w:rPr>
+          <w:rFonts w:ascii="Times New Roman" w:hAnsi="Times New Roman" w:cs="Times New Roman"/>
+          <w:sz w:val="24"/>
+        </w:rPr>
+        <w:t xml:space="preserve"> also discussed with</w:t>
+      </w:r>
+      <w:r>
+        <w:rPr>
+          <w:rFonts w:ascii="Times New Roman" w:hAnsi="Times New Roman" w:cs="Times New Roman"/>
+          <w:sz w:val="24"/>
+        </w:rPr>
+        <w:t xml:space="preserve"> Roberts about the NPL</w:t>
+      </w:r>
+      <w:r>
+        <w:rPr>
+          <w:rFonts w:ascii="Times New Roman" w:hAnsi="Times New Roman" w:cs="Times New Roman"/>
+          <w:sz w:val="24"/>
+        </w:rPr>
+        <w:t xml:space="preserve"> work</w:t>
+      </w:r>
+      <w:r>
+        <w:rPr>
+          <w:rFonts w:ascii="Times New Roman" w:hAnsi="Times New Roman" w:cs="Times New Roman"/>
+          <w:sz w:val="24"/>
+        </w:rPr>
+        <w:t xml:space="preserve"> as well as that of Paul Baran</w:t>
+      </w:r>
+      <w:r>
+        <w:rPr>
+          <w:rFonts w:ascii="Times New Roman" w:hAnsi="Times New Roman" w:cs="Times New Roman"/>
+          <w:sz w:val="24"/>
+        </w:rPr>
+        <w:t>, another pioneer researcher,</w:t>
+      </w:r>
+      <w:r>
+        <w:rPr>
+          <w:rFonts w:ascii="Times New Roman" w:hAnsi="Times New Roman" w:cs="Times New Roman"/>
+          <w:sz w:val="24"/>
+        </w:rPr>
+        <w:t xml:space="preserve"> and others at RAND. The RAND group had written a paper on packet switching networks for secure voice</w:t>
+      </w:r>
+      <w:r>
+        <w:rPr>
+          <w:rFonts w:ascii="Times New Roman" w:hAnsi="Times New Roman" w:cs="Times New Roman"/>
+          <w:sz w:val="24"/>
+        </w:rPr>
+        <w:t xml:space="preserve"> communication in the military in </w:t>
+      </w:r>
+      <w:r>
+        <w:rPr>
+          <w:rFonts w:ascii="Times New Roman" w:hAnsi="Times New Roman" w:cs="Times New Roman"/>
+          <w:sz w:val="24"/>
+        </w:rPr>
+        <w:t>1964. It happened that the work at MIT (1961-1967), at RAND (1962-1965), and at NPL (1964-1967) had all proceeded in parallel without any of the researchers knowing about the other work. The word “packet” was adopted from the work at NPL and the proposed line speed to be used in the ARPANET design was upgraded from 2.4 kbps to 50 kbps.</w:t>
+      </w:r>
+      <w:r>
+        <w:rPr>
+          <w:rFonts w:ascii="Times New Roman" w:hAnsi="Times New Roman" w:cs="Times New Roman"/>
+          <w:sz w:val="24"/>
+        </w:rPr>
+        <w:t xml:space="preserve"> The overall architecture including the network topology and the economics </w:t>
+      </w:r>
+      <w:r>
+        <w:rPr>
+          <w:rFonts w:ascii="Times New Roman" w:hAnsi="Times New Roman" w:cs="Times New Roman"/>
+          <w:sz w:val="24"/>
+        </w:rPr>
+        <w:t>were designed by</w:t>
+      </w:r>
+      <w:r>
+        <w:rPr>
+          <w:rFonts w:ascii="Times New Roman" w:hAnsi="Times New Roman" w:cs="Times New Roman"/>
+          <w:sz w:val="24"/>
+        </w:rPr>
+        <w:t xml:space="preserve"> Bob Kahn along</w:t>
+      </w:r>
+      <w:r>
+        <w:rPr>
+          <w:rFonts w:ascii="Times New Roman" w:hAnsi="Times New Roman" w:cs="Times New Roman"/>
+          <w:sz w:val="24"/>
+        </w:rPr>
+        <w:t xml:space="preserve"> </w:t>
+      </w:r>
+      <w:r>
+        <w:rPr>
+          <w:rFonts w:ascii="Times New Roman" w:hAnsi="Times New Roman" w:cs="Times New Roman"/>
+          <w:sz w:val="24"/>
+        </w:rPr>
+        <w:t xml:space="preserve">with </w:t>
+      </w:r>
+      <w:r>
+        <w:rPr>
+          <w:rFonts w:ascii="Times New Roman" w:hAnsi="Times New Roman" w:cs="Times New Roman"/>
+          <w:sz w:val="24"/>
+        </w:rPr>
+        <w:t>Roberts</w:t>
+      </w:r>
+      <w:r>
+        <w:rPr>
+          <w:rFonts w:ascii="Times New Roman" w:hAnsi="Times New Roman" w:cs="Times New Roman"/>
+          <w:sz w:val="24"/>
+        </w:rPr>
+        <w:t xml:space="preserve"> and</w:t>
+      </w:r>
+      <w:r>
+        <w:rPr>
+          <w:rFonts w:ascii="Times New Roman" w:hAnsi="Times New Roman" w:cs="Times New Roman"/>
+          <w:sz w:val="24"/>
+        </w:rPr>
+        <w:t xml:space="preserve"> Kleinrock’s team at UCLA.</w:t>
+      </w:r>
+    </w:p>
+    <w:p>
+      <w:pPr>
+        <w:rPr>
+          <w:rFonts w:ascii="Times New Roman" w:hAnsi="Times New Roman" w:cs="Times New Roman"/>
+          <w:sz w:val="24"/>
+        </w:rPr>
+      </w:pPr>
+      <w:r>
+        <w:rPr>
+          <w:rFonts w:ascii="Times New Roman" w:hAnsi="Times New Roman" w:cs="Times New Roman"/>
+          <w:sz w:val="24"/>
+        </w:rPr>
+        <w:t>Due to Kleinrock’s early development of packet switching theory and his focus on analysis, design and measurement, his Network Measurement Center at UCLA was selected to be the first node</w:t>
+      </w:r>
+      <w:r>
+        <w:rPr>
+          <w:rFonts w:ascii="Times New Roman" w:hAnsi="Times New Roman" w:cs="Times New Roman"/>
+          <w:sz w:val="24"/>
+        </w:rPr>
+        <w:t xml:space="preserve"> (a physical device on a computer network)</w:t>
+      </w:r>
+      <w:r>
+        <w:rPr>
+          <w:rFonts w:ascii="Times New Roman" w:hAnsi="Times New Roman" w:cs="Times New Roman"/>
+          <w:sz w:val="24"/>
+        </w:rPr>
+        <w:t xml:space="preserve"> on the ARPANET.</w:t>
+      </w:r>
+      <w:r>
+        <w:rPr>
+          <w:rFonts w:ascii="Times New Roman" w:hAnsi="Times New Roman" w:cs="Times New Roman"/>
+          <w:sz w:val="24"/>
+        </w:rPr>
+        <w:t xml:space="preserve"> On September of 1969 the first Interface Message processors (IMPs)</w:t>
+      </w:r>
+      <w:r>
+        <w:rPr>
+          <w:rFonts w:ascii="Times New Roman" w:hAnsi="Times New Roman" w:cs="Times New Roman"/>
+          <w:sz w:val="24"/>
+        </w:rPr>
+        <w:t>, which are basically a packet switching node that connected participant hosts on a network,</w:t>
+      </w:r>
+      <w:r>
+        <w:rPr>
+          <w:rFonts w:ascii="Times New Roman" w:hAnsi="Times New Roman" w:cs="Times New Roman"/>
+          <w:sz w:val="24"/>
+        </w:rPr>
+        <w:t xml:space="preserve"> were installed on the computers essentially making them the first host computer. This led to the historic day</w:t>
+      </w:r>
+      <w:r>
+        <w:rPr>
+          <w:rFonts w:ascii="Times New Roman" w:hAnsi="Times New Roman" w:cs="Times New Roman"/>
+          <w:sz w:val="24"/>
+        </w:rPr>
+        <w:t xml:space="preserve"> October 29, 1969, </w:t>
+      </w:r>
+      <w:r>
+        <w:rPr>
+          <w:rFonts w:ascii="Times New Roman" w:hAnsi="Times New Roman" w:cs="Times New Roman"/>
+          <w:sz w:val="24"/>
+        </w:rPr>
+        <w:t xml:space="preserve">when </w:t>
+      </w:r>
+      <w:r>
+        <w:rPr>
+          <w:rFonts w:ascii="Times New Roman" w:hAnsi="Times New Roman" w:cs="Times New Roman"/>
+          <w:sz w:val="24"/>
+        </w:rPr>
+        <w:t>computers at Stanford and UCLA connected</w:t>
+      </w:r>
+      <w:r>
+        <w:rPr>
+          <w:rFonts w:ascii="Times New Roman" w:hAnsi="Times New Roman" w:cs="Times New Roman"/>
+          <w:sz w:val="24"/>
+        </w:rPr>
+        <w:t xml:space="preserve"> to the ARPANET</w:t>
+      </w:r>
+      <w:r>
+        <w:rPr>
+          <w:rFonts w:ascii="Times New Roman" w:hAnsi="Times New Roman" w:cs="Times New Roman"/>
+          <w:sz w:val="24"/>
+        </w:rPr>
+        <w:t xml:space="preserve"> for the first time.</w:t>
+      </w:r>
+      <w:r>
+        <w:rPr>
+          <w:rFonts w:ascii="Times New Roman" w:hAnsi="Times New Roman" w:cs="Times New Roman"/>
+          <w:sz w:val="24"/>
+        </w:rPr>
+        <w:t xml:space="preserve"> T</w:t>
+      </w:r>
+      <w:r>
+        <w:rPr>
+          <w:rFonts w:ascii="Times New Roman" w:hAnsi="Times New Roman" w:cs="Times New Roman"/>
+          <w:sz w:val="24"/>
+        </w:rPr>
+        <w:t xml:space="preserve">hey were the first hosts on what would one day become the </w:t>
+      </w:r>
+      <w:r>
+        <w:rPr>
+          <w:rFonts w:ascii="Times New Roman" w:hAnsi="Times New Roman" w:cs="Times New Roman"/>
+          <w:sz w:val="24"/>
+        </w:rPr>
+        <w:t xml:space="preserve">modern day </w:t>
+      </w:r>
+      <w:r>
+        <w:rPr>
+          <w:rFonts w:ascii="Times New Roman" w:hAnsi="Times New Roman" w:cs="Times New Roman"/>
+          <w:sz w:val="24"/>
+        </w:rPr>
+        <w:t>Internet.</w:t>
+      </w:r>
+      <w:r>
+        <w:rPr>
+          <w:rFonts w:ascii="Times New Roman" w:hAnsi="Times New Roman" w:cs="Times New Roman"/>
+          <w:sz w:val="24"/>
+        </w:rPr>
+        <w:t xml:space="preserve"> </w:t>
+      </w:r>
+      <w:r>
+        <w:rPr>
+          <w:rFonts w:ascii="Times New Roman" w:hAnsi="Times New Roman" w:cs="Times New Roman"/>
+          <w:sz w:val="24"/>
+        </w:rPr>
+        <w:t xml:space="preserve">Another major </w:t>
+      </w:r>
+      <w:r>
+        <w:rPr>
+          <w:rFonts w:ascii="Times New Roman" w:hAnsi="Times New Roman" w:cs="Times New Roman"/>
+          <w:sz w:val="24"/>
+        </w:rPr>
+        <w:t xml:space="preserve">parallel </w:t>
+      </w:r>
+      <w:r>
+        <w:rPr>
+          <w:rFonts w:ascii="Times New Roman" w:hAnsi="Times New Roman" w:cs="Times New Roman"/>
+          <w:sz w:val="24"/>
+        </w:rPr>
+        <w:t xml:space="preserve">milestone </w:t>
+      </w:r>
+      <w:r>
+        <w:rPr>
+          <w:rFonts w:ascii="Times New Roman" w:hAnsi="Times New Roman" w:cs="Times New Roman"/>
+          <w:sz w:val="24"/>
+        </w:rPr>
+        <w:t xml:space="preserve">in this time was the inception of UNIX whose design heavily influenced that of Linux and BSD, operating systems popular in today’s web servers and hosts. </w:t>
+      </w:r>
+      <w:r>
+        <w:rPr>
+          <w:rFonts w:ascii="Times New Roman" w:hAnsi="Times New Roman" w:cs="Times New Roman"/>
+          <w:sz w:val="24"/>
+        </w:rPr>
+        <w:t>One of the biggest reasons for using UNIX is networking capability. With other operating systems, additional software must be purchased for networking. With UNIX, networking capability is simply part of the operating system. UNIX is ideal for such things as worldwide e-mail and connecting to the Internet.</w:t>
+      </w:r>
+      <w:r>
+        <w:rPr>
+          <w:rFonts w:ascii="Times New Roman" w:hAnsi="Times New Roman" w:cs="Times New Roman"/>
+          <w:sz w:val="24"/>
+        </w:rPr>
+        <w:t xml:space="preserve"> </w:t>
+      </w:r>
+      <w:r>
+        <w:rPr>
+          <w:rFonts w:ascii="Times New Roman" w:hAnsi="Times New Roman" w:cs="Times New Roman"/>
+          <w:sz w:val="24"/>
+        </w:rPr>
+        <w:t>Computers were added quickly to the ARPANET during the following years, and work proceeded on completing a functionally complete Host-to-Host protocol and other network software.</w:t>
+      </w:r>
+    </w:p>
+    <w:p>
+      <w:pPr>
+        <w:pStyle w:val="Heading2"/>
+        <w:rPr>
+          <w:rFonts w:ascii="Times New Roman" w:hAnsi="Times New Roman" w:cs="Times New Roman"/>
+          <w:b/>
+          <w:color w:val="auto"/>
+        </w:rPr>
+      </w:pPr>
+      <w:r>
+        <w:rPr>
+          <w:rFonts w:ascii="Times New Roman" w:hAnsi="Times New Roman" w:cs="Times New Roman"/>
+          <w:b/>
+          <w:color w:val="auto"/>
+        </w:rPr>
+        <w:t>Email</w:t>
+      </w:r>
+    </w:p>
+    <w:p>
+      <w:pPr>
+        <w:jc w:val="both"/>
+        <w:rPr>
+          <w:rFonts w:ascii="Times New Roman" w:hAnsi="Times New Roman" w:cs="Times New Roman"/>
+          <w:sz w:val="24"/>
+        </w:rPr>
+      </w:pPr>
+      <w:r>
+        <w:rPr>
+          <w:rFonts w:ascii="Times New Roman" w:hAnsi="Times New Roman" w:cs="Times New Roman"/>
+          <w:sz w:val="24"/>
+        </w:rPr>
+        <w:t xml:space="preserve">One of the most significant of the early network software was the Email. </w:t>
+      </w:r>
+      <w:r>
+        <w:rPr>
+          <w:rFonts w:ascii="Times New Roman" w:hAnsi="Times New Roman" w:cs="Times New Roman"/>
+          <w:sz w:val="24"/>
+        </w:rPr>
+        <w:t>Email was first developed in 1971 by Ray Tomlinson, who also made the decision to use the “@” symbol to separate the user name from the computer name (which later on became the domain name).</w:t>
+      </w:r>
+      <w:r>
+        <w:t xml:space="preserve"> </w:t>
+      </w:r>
+      <w:r>
+        <w:rPr>
+          <w:rFonts w:ascii="Times New Roman" w:hAnsi="Times New Roman" w:cs="Times New Roman"/>
+          <w:sz w:val="24"/>
+        </w:rPr>
+        <w:t>Tomlinson</w:t>
+      </w:r>
+      <w:r>
+        <w:rPr>
+          <w:rFonts w:ascii="Times New Roman" w:hAnsi="Times New Roman" w:cs="Times New Roman"/>
+        </w:rPr>
+        <w:t xml:space="preserve"> </w:t>
+      </w:r>
+      <w:r>
+        <w:rPr>
+          <w:rFonts w:ascii="Times New Roman" w:hAnsi="Times New Roman" w:cs="Times New Roman"/>
+          <w:sz w:val="24"/>
+        </w:rPr>
+        <w:t xml:space="preserve">first demonstrated his idea at the </w:t>
+      </w:r>
+      <w:r>
+        <w:rPr>
+          <w:rFonts w:ascii="Times New Roman" w:hAnsi="Times New Roman" w:cs="Times New Roman"/>
+          <w:sz w:val="24"/>
+        </w:rPr>
+        <w:t>International</w:t>
+      </w:r>
+      <w:r>
+        <w:rPr>
+          <w:rFonts w:ascii="Times New Roman" w:hAnsi="Times New Roman" w:cs="Times New Roman"/>
+          <w:sz w:val="24"/>
+        </w:rPr>
+        <w:t xml:space="preserve"> Computer Communication Conference (ICCC</w:t>
+      </w:r>
+      <w:r>
+        <w:rPr>
+          <w:rFonts w:ascii="Times New Roman" w:hAnsi="Times New Roman" w:cs="Times New Roman"/>
+          <w:sz w:val="24"/>
+        </w:rPr>
+        <w:t xml:space="preserve">) – organized by Bob Kahn. </w:t>
+      </w:r>
+      <w:r>
+        <w:rPr>
+          <w:rFonts w:ascii="Times New Roman" w:hAnsi="Times New Roman" w:cs="Times New Roman"/>
+          <w:sz w:val="24"/>
+        </w:rPr>
+        <w:t xml:space="preserve">In March </w:t>
+      </w:r>
+      <w:r>
+        <w:rPr>
+          <w:rFonts w:ascii="Times New Roman" w:hAnsi="Times New Roman" w:cs="Times New Roman"/>
+          <w:sz w:val="24"/>
+        </w:rPr>
+        <w:t xml:space="preserve">1972, </w:t>
+      </w:r>
+      <w:r>
+        <w:rPr>
+          <w:rFonts w:ascii="Times New Roman" w:hAnsi="Times New Roman" w:cs="Times New Roman"/>
+          <w:sz w:val="24"/>
+        </w:rPr>
+        <w:t xml:space="preserve">Tomlinson at BBN </w:t>
+      </w:r>
+      <w:r>
+        <w:rPr>
+          <w:rFonts w:ascii="Times New Roman" w:hAnsi="Times New Roman" w:cs="Times New Roman"/>
+          <w:sz w:val="24"/>
+        </w:rPr>
+        <w:t>()</w:t>
+      </w:r>
+      <w:r>
+        <w:rPr>
+          <w:rFonts w:ascii="Times New Roman" w:hAnsi="Times New Roman" w:cs="Times New Roman"/>
+          <w:sz w:val="24"/>
+        </w:rPr>
+        <w:t xml:space="preserve">wrote the basic email message send and read software, motivated by the need of the ARPANET developers for an easy coordination mechanism. In July, </w:t>
+      </w:r>
+      <w:r>
+        <w:rPr>
+          <w:rFonts w:ascii="Times New Roman" w:hAnsi="Times New Roman" w:cs="Times New Roman"/>
+          <w:sz w:val="24"/>
+        </w:rPr>
+        <w:t xml:space="preserve">Lawrence </w:t>
+      </w:r>
+      <w:r>
+        <w:rPr>
+          <w:rFonts w:ascii="Times New Roman" w:hAnsi="Times New Roman" w:cs="Times New Roman"/>
+          <w:sz w:val="24"/>
+        </w:rPr>
+        <w:t>Roberts</w:t>
+      </w:r>
+      <w:r>
+        <w:rPr>
+          <w:rFonts w:ascii="Times New Roman" w:hAnsi="Times New Roman" w:cs="Times New Roman"/>
+          <w:sz w:val="24"/>
+        </w:rPr>
+        <w:t>, an essential figure in the design of the ARPANET</w:t>
+      </w:r>
+      <w:r>
+        <w:rPr>
+          <w:rFonts w:ascii="Times New Roman" w:hAnsi="Times New Roman" w:cs="Times New Roman"/>
+          <w:sz w:val="24"/>
+        </w:rPr>
+        <w:t xml:space="preserve"> expanded its </w:t>
+      </w:r>
+      <w:r>
+        <w:rPr>
+          <w:rFonts w:ascii="Times New Roman" w:hAnsi="Times New Roman" w:cs="Times New Roman"/>
+          <w:sz w:val="24"/>
+        </w:rPr>
+        <w:t>service</w:t>
+      </w:r>
+      <w:r>
+        <w:rPr>
+          <w:rFonts w:ascii="Times New Roman" w:hAnsi="Times New Roman" w:cs="Times New Roman"/>
+          <w:sz w:val="24"/>
+        </w:rPr>
+        <w:t xml:space="preserve"> by writing th</w:t>
+      </w:r>
+      <w:r>
+        <w:rPr>
+          <w:rFonts w:ascii="Times New Roman" w:hAnsi="Times New Roman" w:cs="Times New Roman"/>
+          <w:sz w:val="24"/>
+        </w:rPr>
+        <w:t>e first email utility program that</w:t>
+      </w:r>
+      <w:r>
+        <w:rPr>
+          <w:rFonts w:ascii="Times New Roman" w:hAnsi="Times New Roman" w:cs="Times New Roman"/>
+          <w:sz w:val="24"/>
+        </w:rPr>
+        <w:t xml:space="preserve"> list</w:t>
+      </w:r>
+      <w:r>
+        <w:rPr>
+          <w:rFonts w:ascii="Times New Roman" w:hAnsi="Times New Roman" w:cs="Times New Roman"/>
+          <w:sz w:val="24"/>
+        </w:rPr>
+        <w:t>s</w:t>
+      </w:r>
+      <w:r>
+        <w:rPr>
+          <w:rFonts w:ascii="Times New Roman" w:hAnsi="Times New Roman" w:cs="Times New Roman"/>
+          <w:sz w:val="24"/>
+        </w:rPr>
+        <w:t>, selectively read</w:t>
+      </w:r>
+      <w:r>
+        <w:rPr>
+          <w:rFonts w:ascii="Times New Roman" w:hAnsi="Times New Roman" w:cs="Times New Roman"/>
+          <w:sz w:val="24"/>
+        </w:rPr>
+        <w:t>s</w:t>
+      </w:r>
+      <w:r>
+        <w:rPr>
+          <w:rFonts w:ascii="Times New Roman" w:hAnsi="Times New Roman" w:cs="Times New Roman"/>
+          <w:sz w:val="24"/>
+        </w:rPr>
+        <w:t>, file</w:t>
+      </w:r>
+      <w:r>
+        <w:rPr>
+          <w:rFonts w:ascii="Times New Roman" w:hAnsi="Times New Roman" w:cs="Times New Roman"/>
+          <w:sz w:val="24"/>
+        </w:rPr>
+        <w:t>s</w:t>
+      </w:r>
+      <w:r>
+        <w:rPr>
+          <w:rFonts w:ascii="Times New Roman" w:hAnsi="Times New Roman" w:cs="Times New Roman"/>
+          <w:sz w:val="24"/>
+        </w:rPr>
+        <w:t>, forward</w:t>
+      </w:r>
+      <w:r>
+        <w:rPr>
+          <w:rFonts w:ascii="Times New Roman" w:hAnsi="Times New Roman" w:cs="Times New Roman"/>
+          <w:sz w:val="24"/>
+        </w:rPr>
+        <w:t>s</w:t>
+      </w:r>
+      <w:r>
+        <w:rPr>
+          <w:rFonts w:ascii="Times New Roman" w:hAnsi="Times New Roman" w:cs="Times New Roman"/>
+          <w:sz w:val="24"/>
+        </w:rPr>
+        <w:t>, and respond</w:t>
+      </w:r>
+      <w:r>
+        <w:rPr>
+          <w:rFonts w:ascii="Times New Roman" w:hAnsi="Times New Roman" w:cs="Times New Roman"/>
+          <w:sz w:val="24"/>
+        </w:rPr>
+        <w:t>s</w:t>
+      </w:r>
+      <w:r>
+        <w:rPr>
+          <w:rFonts w:ascii="Times New Roman" w:hAnsi="Times New Roman" w:cs="Times New Roman"/>
+          <w:sz w:val="24"/>
+        </w:rPr>
+        <w:t xml:space="preserve"> to messages. From there email took off as the largest network application for over a decade. This was a harbinger of the kind of activity we see on the World Wide Web today, namely, the enormous growth of all kinds of “people-to-people” traffic.</w:t>
+      </w:r>
+    </w:p>
+    <w:p>
+      <w:pPr>
+        <w:pStyle w:val="Heading2"/>
+        <w:rPr>
+          <w:rFonts w:ascii="Times New Roman" w:hAnsi="Times New Roman" w:cs="Times New Roman"/>
+          <w:b/>
+          <w:color w:val="auto"/>
+        </w:rPr>
+      </w:pPr>
+      <w:r>
+        <w:rPr>
+          <w:rFonts w:ascii="Times New Roman" w:hAnsi="Times New Roman" w:cs="Times New Roman"/>
+          <w:b/>
+          <w:color w:val="auto"/>
+        </w:rPr>
+        <w:t>NCP implementation</w:t>
+      </w:r>
+    </w:p>
+    <w:p>
+      <w:pPr>
+        <w:jc w:val="both"/>
+        <w:rPr>
+          <w:rFonts w:ascii="Times New Roman" w:hAnsi="Times New Roman" w:cs="Times New Roman"/>
+          <w:sz w:val="24"/>
+        </w:rPr>
+      </w:pPr>
+      <w:r>
+        <w:rPr>
+          <w:rFonts w:ascii="Times New Roman" w:hAnsi="Times New Roman" w:cs="Times New Roman"/>
+          <w:sz w:val="24"/>
+        </w:rPr>
+        <w:t xml:space="preserve">By the end of 1969 only four host computers were connected into ARPANET. </w:t>
+      </w:r>
+      <w:r>
+        <w:rPr>
+          <w:rFonts w:ascii="Times New Roman" w:hAnsi="Times New Roman" w:cs="Times New Roman"/>
+          <w:sz w:val="24"/>
+        </w:rPr>
+        <w:t xml:space="preserve">Computers were added quickly to the ARPANET during the following years, and work proceeded on completing a functionally complete Host-to-Host protocol and other network software. In December 1970 the </w:t>
+      </w:r>
+      <w:r>
+        <w:rPr>
+          <w:rFonts w:ascii="Times New Roman" w:hAnsi="Times New Roman" w:cs="Times New Roman"/>
+          <w:sz w:val="24"/>
+        </w:rPr>
+        <w:lastRenderedPageBreak/>
+        <w:t>Network Working Group (NWG) working under S. Crocker finished the initial ARPANET Host-to-Host protocol, called the Network Control Protocol (NCP).</w:t>
+      </w:r>
+      <w:r>
+        <w:rPr>
+          <w:rFonts w:ascii="Times New Roman" w:hAnsi="Times New Roman" w:cs="Times New Roman"/>
+          <w:sz w:val="24"/>
+        </w:rPr>
+        <w:t xml:space="preserve"> This early protocol was basically as paved the way to the modern day protocol for data transmission TCP in the 1980s. </w:t>
+      </w:r>
+      <w:r>
+        <w:rPr>
+          <w:rFonts w:ascii="Times New Roman" w:hAnsi="Times New Roman" w:cs="Times New Roman"/>
+          <w:sz w:val="24"/>
+        </w:rPr>
+        <w:t>NCP allowed users to access and use computers and devices at remote locations and to transmit files between computers.</w:t>
+      </w:r>
+      <w:r>
+        <w:rPr>
+          <w:rFonts w:ascii="Times New Roman" w:hAnsi="Times New Roman" w:cs="Times New Roman"/>
+          <w:sz w:val="24"/>
+        </w:rPr>
+        <w:t xml:space="preserve"> It</w:t>
+      </w:r>
+      <w:r>
+        <w:rPr>
+          <w:rFonts w:ascii="Times New Roman" w:hAnsi="Times New Roman" w:cs="Times New Roman"/>
+          <w:sz w:val="24"/>
+        </w:rPr>
+        <w:t xml:space="preserve"> provided the middle layer of the protocol stack, and enabled application services such as email and file transfer.</w:t>
+      </w:r>
+      <w:r>
+        <w:rPr>
+          <w:rFonts w:ascii="Times New Roman" w:hAnsi="Times New Roman" w:cs="Times New Roman"/>
+          <w:sz w:val="24"/>
+        </w:rPr>
+        <w:t xml:space="preserve"> </w:t>
+      </w:r>
+      <w:r>
+        <w:rPr>
+          <w:rFonts w:ascii="Times New Roman" w:hAnsi="Times New Roman" w:cs="Times New Roman"/>
+          <w:sz w:val="24"/>
+        </w:rPr>
+        <w:t>As the ARPANET sites completed implementing NCP during the period 1971-1972, the network users finally could begin to develop applications.</w:t>
+      </w:r>
+    </w:p>
+    <w:p>
+      <w:pPr>
+        <w:pStyle w:val="Heading2"/>
+        <w:rPr>
+          <w:rFonts w:ascii="Times New Roman" w:hAnsi="Times New Roman" w:cs="Times New Roman"/>
+          <w:b/>
+          <w:color w:val="auto"/>
+        </w:rPr>
+      </w:pPr>
+      <w:r>
+        <w:rPr>
+          <w:rFonts w:ascii="Times New Roman" w:hAnsi="Times New Roman" w:cs="Times New Roman"/>
+          <w:b/>
+          <w:color w:val="auto"/>
+        </w:rPr>
+        <w:t>The idea of open-architecture network</w:t>
+      </w:r>
+    </w:p>
+    <w:p>
+      <w:pPr>
+        <w:jc w:val="both"/>
+        <w:rPr>
+          <w:rFonts w:ascii="Times New Roman" w:hAnsi="Times New Roman" w:cs="Times New Roman"/>
+          <w:sz w:val="24"/>
+        </w:rPr>
+      </w:pPr>
+      <w:r>
+        <w:rPr>
+          <w:rFonts w:ascii="Times New Roman" w:hAnsi="Times New Roman" w:cs="Times New Roman"/>
+          <w:sz w:val="24"/>
+        </w:rPr>
+        <w:t xml:space="preserve">Internet is based on the idea that there are multiple independent networks, all with different designs and topologies, starting from the ARPANET and expanding it to including other satellite and radio networks. </w:t>
+      </w:r>
+      <w:r>
+        <w:rPr>
+          <w:rFonts w:ascii="Times New Roman" w:hAnsi="Times New Roman" w:cs="Times New Roman"/>
+          <w:sz w:val="24"/>
+        </w:rPr>
+        <w:t xml:space="preserve">In this approach, the choice of any individual network technology was not dictated by a particular network architecture but rather could be selected freely by a provider and made to interwork with the other networks through a meta-level </w:t>
+      </w:r>
+      <w:r>
+        <w:rPr>
+          <w:rFonts w:ascii="Times New Roman" w:hAnsi="Times New Roman" w:cs="Times New Roman"/>
+          <w:sz w:val="24"/>
+        </w:rPr>
+        <w:t xml:space="preserve">“Internetworking Architecture”. </w:t>
+      </w:r>
+      <w:r>
+        <w:rPr>
+          <w:rFonts w:ascii="Times New Roman" w:hAnsi="Times New Roman" w:cs="Times New Roman"/>
+          <w:sz w:val="24"/>
+        </w:rPr>
+        <w:t xml:space="preserve">This was </w:t>
+      </w:r>
+      <w:r>
+        <w:rPr>
+          <w:rFonts w:ascii="Times New Roman" w:hAnsi="Times New Roman" w:cs="Times New Roman"/>
+          <w:sz w:val="24"/>
+        </w:rPr>
+        <w:t xml:space="preserve">done with s </w:t>
+      </w:r>
+      <w:r>
+        <w:rPr>
+          <w:rFonts w:ascii="Times New Roman" w:hAnsi="Times New Roman" w:cs="Times New Roman"/>
+          <w:sz w:val="24"/>
+        </w:rPr>
+        <w:t>traditional circuit switching method where networks would interconnect at the circuit level, passing individual bits on a synchronous basis along a portion of an end-to-end circuit between a pair of end locations.</w:t>
+      </w:r>
+      <w:r>
+        <w:rPr>
+          <w:rFonts w:ascii="Times New Roman" w:hAnsi="Times New Roman" w:cs="Times New Roman"/>
+          <w:sz w:val="24"/>
+        </w:rPr>
+        <w:t xml:space="preserve"> But packet switching provided a better way of interconnecting these individual networks.</w:t>
+      </w:r>
+    </w:p>
+    <w:p>
+      <w:pPr>
+        <w:jc w:val="both"/>
+        <w:rPr>
+          <w:rFonts w:ascii="Times New Roman" w:hAnsi="Times New Roman" w:cs="Times New Roman"/>
+          <w:sz w:val="24"/>
+        </w:rPr>
+      </w:pPr>
+      <w:r>
+        <w:rPr>
+          <w:rFonts w:ascii="Times New Roman" w:hAnsi="Times New Roman" w:cs="Times New Roman"/>
+          <w:sz w:val="24"/>
+        </w:rPr>
+        <w:t>The idea of open-architecture networking was first introduced by Kahn shortly after having arrived at DARPA in 1972. This work was originally part of the packet radio program, but subsequently became a separate program in its own right. At the time, the program was called “Internetting”. Key to making the packet radio system work was a reliable end-</w:t>
+      </w:r>
+      <w:r>
+        <w:rPr>
+          <w:rFonts w:ascii="Times New Roman" w:hAnsi="Times New Roman" w:cs="Times New Roman"/>
+          <w:sz w:val="24"/>
+        </w:rPr>
+        <w:t>to-</w:t>
+      </w:r>
+      <w:r>
+        <w:rPr>
+          <w:rFonts w:ascii="Times New Roman" w:hAnsi="Times New Roman" w:cs="Times New Roman"/>
+          <w:sz w:val="24"/>
+        </w:rPr>
+        <w:t>end protocol that could maintain effective communication in the face of jamming and other radio interference, or withstand intermittent blackout such as caused by being in a tunnel or blocked by the local terrain. Kahn first contemplated developing a protocol local only to the packet radio network, since that would avoid having to deal with the multitude of different operating systems, and continuing to use NCP.</w:t>
+      </w:r>
+      <w:r>
+        <w:rPr>
+          <w:rFonts w:ascii="Times New Roman" w:hAnsi="Times New Roman" w:cs="Times New Roman"/>
+          <w:sz w:val="24"/>
+        </w:rPr>
+        <w:t xml:space="preserve"> However NCP relied on the ARPANET to make sure the packets reached the destination. If there was any packet loss during transmission, the protocol along with its supporting applications would crash.  T</w:t>
+      </w:r>
+      <w:r>
+        <w:rPr>
+          <w:rFonts w:ascii="Times New Roman" w:hAnsi="Times New Roman" w:cs="Times New Roman"/>
+          <w:sz w:val="24"/>
+        </w:rPr>
+        <w:t>hus, Kahn decided to develop a new version of the protocol which could meet the needs of an open-architecture network environment. This protocol would eventually be called the Transmission Control Protocol/Internet Protocol (TCP/IP).</w:t>
+      </w:r>
+    </w:p>
+    <w:p>
+      <w:pPr>
+        <w:pStyle w:val="Heading2"/>
+        <w:rPr>
+          <w:rFonts w:ascii="Times New Roman" w:hAnsi="Times New Roman" w:cs="Times New Roman"/>
+          <w:b/>
+          <w:color w:val="auto"/>
+        </w:rPr>
+      </w:pPr>
+      <w:r>
+        <w:rPr>
+          <w:rFonts w:ascii="Times New Roman" w:hAnsi="Times New Roman" w:cs="Times New Roman"/>
+          <w:b/>
+          <w:color w:val="auto"/>
+        </w:rPr>
+        <w:t>The Transmission Control Protocol/Internet Protocol (TCP/IP)</w:t>
+      </w:r>
+    </w:p>
+    <w:p>
+      <w:pPr>
+        <w:jc w:val="both"/>
+        <w:rPr>
+          <w:rFonts w:ascii="Times New Roman" w:hAnsi="Times New Roman" w:cs="Times New Roman"/>
+          <w:sz w:val="24"/>
+        </w:rPr>
+      </w:pPr>
+      <w:r>
+        <w:rPr>
+          <w:rFonts w:ascii="Times New Roman" w:hAnsi="Times New Roman" w:cs="Times New Roman"/>
+          <w:sz w:val="24"/>
+        </w:rPr>
+        <w:t xml:space="preserve">The TCP/IP was designed </w:t>
+      </w:r>
+      <w:r>
+        <w:rPr>
+          <w:rFonts w:ascii="Times New Roman" w:hAnsi="Times New Roman" w:cs="Times New Roman"/>
+          <w:sz w:val="24"/>
+        </w:rPr>
+        <w:t xml:space="preserve">to be a communications protocol that replaced the NCP. </w:t>
+      </w:r>
+      <w:r>
+        <w:rPr>
+          <w:rFonts w:ascii="Times New Roman" w:hAnsi="Times New Roman" w:cs="Times New Roman"/>
+          <w:sz w:val="24"/>
+        </w:rPr>
+        <w:t>The pioneering researcher, Bob Kahn, outlined some of his ideas in setting up this protocol</w:t>
+      </w:r>
+    </w:p>
+    <w:p>
+      <w:pPr>
+        <w:pStyle w:val="ListParagraph"/>
+        <w:numPr>
+          <w:ilvl w:val="0"/>
+          <w:numId w:val="4"/>
+        </w:numPr>
+        <w:jc w:val="both"/>
+        <w:rPr>
+          <w:rFonts w:ascii="Times New Roman" w:hAnsi="Times New Roman" w:cs="Times New Roman"/>
+          <w:sz w:val="24"/>
+        </w:rPr>
+      </w:pPr>
+      <w:r>
+        <w:rPr>
+          <w:rFonts w:ascii="Times New Roman" w:hAnsi="Times New Roman" w:cs="Times New Roman"/>
+          <w:sz w:val="24"/>
+        </w:rPr>
+        <w:t>Each distinct network must be standalone and no internal changes to its design and topology could be required to any such network in order for it to connect to the internet.</w:t>
+      </w:r>
+    </w:p>
+    <w:p>
+      <w:pPr>
+        <w:pStyle w:val="ListParagraph"/>
+        <w:numPr>
+          <w:ilvl w:val="0"/>
+          <w:numId w:val="4"/>
+        </w:numPr>
+        <w:jc w:val="both"/>
+        <w:rPr>
+          <w:rFonts w:ascii="Times New Roman" w:hAnsi="Times New Roman" w:cs="Times New Roman"/>
+          <w:sz w:val="24"/>
+        </w:rPr>
+      </w:pPr>
+      <w:r>
+        <w:rPr>
+          <w:rFonts w:ascii="Times New Roman" w:hAnsi="Times New Roman" w:cs="Times New Roman"/>
+          <w:sz w:val="24"/>
+        </w:rPr>
+        <w:t xml:space="preserve">Communications would be on a best effort basis. </w:t>
+      </w:r>
+      <w:r>
+        <w:rPr>
+          <w:rFonts w:ascii="Times New Roman" w:hAnsi="Times New Roman" w:cs="Times New Roman"/>
+          <w:sz w:val="24"/>
+        </w:rPr>
+        <w:t xml:space="preserve">I.e. </w:t>
+      </w:r>
+      <w:r>
+        <w:rPr>
+          <w:rFonts w:ascii="Times New Roman" w:hAnsi="Times New Roman" w:cs="Times New Roman"/>
+          <w:sz w:val="24"/>
+        </w:rPr>
+        <w:t>if a packet didn’t make it to the final destination, it would shortly be retransmitted from the source.</w:t>
+      </w:r>
+    </w:p>
+    <w:p>
+      <w:pPr>
+        <w:pStyle w:val="ListParagraph"/>
+        <w:numPr>
+          <w:ilvl w:val="0"/>
+          <w:numId w:val="4"/>
+        </w:numPr>
+        <w:jc w:val="both"/>
+        <w:rPr>
+          <w:rFonts w:ascii="Times New Roman" w:hAnsi="Times New Roman" w:cs="Times New Roman"/>
+          <w:sz w:val="24"/>
+        </w:rPr>
+      </w:pPr>
+      <w:r>
+        <w:rPr>
+          <w:rFonts w:ascii="Times New Roman" w:hAnsi="Times New Roman" w:cs="Times New Roman"/>
+          <w:sz w:val="24"/>
+        </w:rPr>
+        <w:t>Intermediary nodes</w:t>
+      </w:r>
+      <w:r>
+        <w:rPr>
+          <w:rFonts w:ascii="Times New Roman" w:hAnsi="Times New Roman" w:cs="Times New Roman"/>
+          <w:sz w:val="24"/>
+        </w:rPr>
+        <w:t>, which would later be called gateways and routers</w:t>
+      </w:r>
+      <w:r>
+        <w:rPr>
+          <w:rFonts w:ascii="Times New Roman" w:hAnsi="Times New Roman" w:cs="Times New Roman"/>
+          <w:sz w:val="24"/>
+        </w:rPr>
+        <w:t xml:space="preserve">, </w:t>
+      </w:r>
+      <w:r>
+        <w:rPr>
+          <w:rFonts w:ascii="Times New Roman" w:hAnsi="Times New Roman" w:cs="Times New Roman"/>
+          <w:sz w:val="24"/>
+        </w:rPr>
+        <w:t xml:space="preserve">would </w:t>
+      </w:r>
+      <w:r>
+        <w:rPr>
+          <w:rFonts w:ascii="Times New Roman" w:hAnsi="Times New Roman" w:cs="Times New Roman"/>
+          <w:sz w:val="24"/>
+        </w:rPr>
+        <w:t>be used to connect the networks</w:t>
+      </w:r>
+      <w:r>
+        <w:rPr>
+          <w:rFonts w:ascii="Times New Roman" w:hAnsi="Times New Roman" w:cs="Times New Roman"/>
+          <w:sz w:val="24"/>
+        </w:rPr>
+        <w:t>. There would be no information retained by the gateways about the individual flows of packets passing through them, thereby keeping them simple and avoiding complicated adaptation and recovery from various failure modes.</w:t>
+      </w:r>
+    </w:p>
+    <w:p>
+      <w:pPr>
+        <w:pStyle w:val="ListParagraph"/>
+        <w:numPr>
+          <w:ilvl w:val="0"/>
+          <w:numId w:val="4"/>
+        </w:numPr>
+        <w:jc w:val="both"/>
+        <w:rPr>
+          <w:rFonts w:ascii="Times New Roman" w:hAnsi="Times New Roman" w:cs="Times New Roman"/>
+          <w:sz w:val="24"/>
+        </w:rPr>
+      </w:pPr>
+      <w:r>
+        <w:rPr>
+          <w:rFonts w:ascii="Times New Roman" w:hAnsi="Times New Roman" w:cs="Times New Roman"/>
+          <w:sz w:val="24"/>
+        </w:rPr>
+        <w:lastRenderedPageBreak/>
+        <w:t>Algorithms must be designed in order to prevent data loss from disabling communications</w:t>
+      </w:r>
+    </w:p>
+    <w:p>
+      <w:pPr>
+        <w:pStyle w:val="ListParagraph"/>
+        <w:numPr>
+          <w:ilvl w:val="0"/>
+          <w:numId w:val="4"/>
+        </w:numPr>
+        <w:jc w:val="both"/>
+        <w:rPr>
+          <w:rFonts w:ascii="Times New Roman" w:hAnsi="Times New Roman" w:cs="Times New Roman"/>
+          <w:sz w:val="24"/>
+        </w:rPr>
+      </w:pPr>
+      <w:r>
+        <w:rPr>
+          <w:rFonts w:ascii="Times New Roman" w:hAnsi="Times New Roman" w:cs="Times New Roman"/>
+          <w:sz w:val="24"/>
+        </w:rPr>
+        <w:t>Providing for host-to-host “pipelining” so that multiple packets could be enroute from source to destination at the discretion of the participating hosts, if the intermediate networks allowed it.</w:t>
+      </w:r>
+    </w:p>
+    <w:p>
+      <w:pPr>
+        <w:pStyle w:val="ListParagraph"/>
+        <w:numPr>
+          <w:ilvl w:val="0"/>
+          <w:numId w:val="4"/>
+        </w:numPr>
+        <w:jc w:val="both"/>
+        <w:rPr>
+          <w:rFonts w:ascii="Times New Roman" w:hAnsi="Times New Roman" w:cs="Times New Roman"/>
+          <w:sz w:val="24"/>
+        </w:rPr>
+      </w:pPr>
+      <w:r>
+        <w:rPr>
+          <w:rFonts w:ascii="Times New Roman" w:hAnsi="Times New Roman" w:cs="Times New Roman"/>
+          <w:sz w:val="24"/>
+        </w:rPr>
+        <w:t>Gateway functions to allow it to forward packets appropriately. This included interpreting IP headers f</w:t>
+      </w:r>
+      <w:r>
+        <w:rPr>
+          <w:rFonts w:ascii="Times New Roman" w:hAnsi="Times New Roman" w:cs="Times New Roman"/>
+          <w:sz w:val="24"/>
+        </w:rPr>
+        <w:t>or routing, handling interfaces and</w:t>
+      </w:r>
+      <w:r>
+        <w:rPr>
+          <w:rFonts w:ascii="Times New Roman" w:hAnsi="Times New Roman" w:cs="Times New Roman"/>
+          <w:sz w:val="24"/>
+        </w:rPr>
+        <w:t xml:space="preserve"> breaking packets into </w:t>
+      </w:r>
+      <w:r>
+        <w:rPr>
+          <w:rFonts w:ascii="Times New Roman" w:hAnsi="Times New Roman" w:cs="Times New Roman"/>
+          <w:sz w:val="24"/>
+        </w:rPr>
+        <w:t>smaller pieces if necessary.</w:t>
+      </w:r>
+    </w:p>
+    <w:p>
+      <w:pPr>
+        <w:pStyle w:val="ListParagraph"/>
+        <w:numPr>
+          <w:ilvl w:val="0"/>
+          <w:numId w:val="4"/>
+        </w:numPr>
+        <w:jc w:val="both"/>
+        <w:rPr>
+          <w:rFonts w:ascii="Times New Roman" w:hAnsi="Times New Roman" w:cs="Times New Roman"/>
+          <w:sz w:val="24"/>
+        </w:rPr>
+      </w:pPr>
+      <w:r>
+        <w:rPr>
+          <w:rFonts w:ascii="Times New Roman" w:hAnsi="Times New Roman" w:cs="Times New Roman"/>
+          <w:sz w:val="24"/>
+        </w:rPr>
+        <w:t>Packets need to reassembled and checked for data integrity from fragments when they reach their destination</w:t>
+      </w:r>
+    </w:p>
+    <w:p>
+      <w:pPr>
+        <w:jc w:val="both"/>
+        <w:rPr>
+          <w:rFonts w:ascii="Times New Roman" w:hAnsi="Times New Roman" w:cs="Times New Roman"/>
+          <w:sz w:val="24"/>
+        </w:rPr>
+      </w:pPr>
+      <w:r>
+        <w:rPr>
+          <w:rFonts w:ascii="Times New Roman" w:hAnsi="Times New Roman" w:cs="Times New Roman"/>
+          <w:sz w:val="24"/>
+        </w:rPr>
+        <w:t>However Kahn realized the complicated logistics involved in implementing his ideas on multiple operating systems and enlisted the help of Vint Cerf, who worked intimately on the design on the NCP. Thus starting from spring of 1973 the two worked t</w:t>
+      </w:r>
+      <w:r>
+        <w:rPr>
+          <w:rFonts w:ascii="Times New Roman" w:hAnsi="Times New Roman" w:cs="Times New Roman"/>
+          <w:sz w:val="24"/>
+        </w:rPr>
+        <w:t>ogether in implementing this new</w:t>
+      </w:r>
+      <w:r>
+        <w:rPr>
+          <w:rFonts w:ascii="Times New Roman" w:hAnsi="Times New Roman" w:cs="Times New Roman"/>
+          <w:sz w:val="24"/>
+        </w:rPr>
+        <w:t xml:space="preserve"> communication protocol. Some basic approaches emerged from this collaboration including the use of a 32 bit IP address in which the first 8 bits signified the network and the remaining 24 designated the host on that network.</w:t>
+      </w:r>
+      <w:r>
+        <w:rPr>
+          <w:rFonts w:ascii="Times New Roman" w:hAnsi="Times New Roman" w:cs="Times New Roman"/>
+          <w:sz w:val="24"/>
+        </w:rPr>
+        <w:t xml:space="preserve"> The assumption</w:t>
+      </w:r>
+      <w:r>
+        <w:rPr>
+          <w:rFonts w:ascii="Times New Roman" w:hAnsi="Times New Roman" w:cs="Times New Roman"/>
+          <w:sz w:val="24"/>
+        </w:rPr>
+        <w:t xml:space="preserve"> that 256 networks would be sufficient for the </w:t>
+      </w:r>
+      <w:r>
+        <w:rPr>
+          <w:rFonts w:ascii="Times New Roman" w:hAnsi="Times New Roman" w:cs="Times New Roman"/>
+          <w:sz w:val="24"/>
+        </w:rPr>
+        <w:t>foreseeable future</w:t>
+      </w:r>
+      <w:r>
+        <w:rPr>
+          <w:rFonts w:ascii="Times New Roman" w:hAnsi="Times New Roman" w:cs="Times New Roman"/>
+          <w:sz w:val="24"/>
+        </w:rPr>
+        <w:t xml:space="preserve"> was clearly in need of reconsideration when</w:t>
+      </w:r>
+      <w:r>
+        <w:rPr>
+          <w:rFonts w:ascii="Times New Roman" w:hAnsi="Times New Roman" w:cs="Times New Roman"/>
+          <w:sz w:val="24"/>
+        </w:rPr>
+        <w:t xml:space="preserve"> Local Area Networks (LANs)</w:t>
+      </w:r>
+      <w:r>
+        <w:rPr>
+          <w:rFonts w:ascii="Times New Roman" w:hAnsi="Times New Roman" w:cs="Times New Roman"/>
+          <w:sz w:val="24"/>
+        </w:rPr>
+        <w:t xml:space="preserve"> began to appear in the late 1970s.</w:t>
+      </w:r>
+    </w:p>
+    <w:p>
+      <w:pPr>
+        <w:pStyle w:val="Heading2"/>
+        <w:rPr>
+          <w:rFonts w:ascii="Times New Roman" w:hAnsi="Times New Roman" w:cs="Times New Roman"/>
+          <w:b/>
+          <w:color w:val="auto"/>
+        </w:rPr>
+      </w:pPr>
+      <w:r>
+        <w:rPr>
+          <w:rFonts w:ascii="Times New Roman" w:hAnsi="Times New Roman" w:cs="Times New Roman"/>
+          <w:b/>
+          <w:color w:val="auto"/>
+        </w:rPr>
+        <w:t>Transatlantic connection and rise of multiple internet technologies</w:t>
+      </w:r>
+    </w:p>
+    <w:p>
+      <w:pPr>
+        <w:rPr>
+          <w:rFonts w:ascii="Times New Roman" w:hAnsi="Times New Roman" w:cs="Times New Roman"/>
+          <w:sz w:val="24"/>
+        </w:rPr>
+      </w:pPr>
+      <w:r>
+        <w:rPr>
+          <w:rFonts w:ascii="Times New Roman" w:hAnsi="Times New Roman" w:cs="Times New Roman"/>
+          <w:sz w:val="24"/>
+        </w:rPr>
+        <w:t>A major initial motivation for both the ARPANET and the Internet was resource sharing – for example allowing users on the packet radio networks to access the time sharing systems. Connecting the two together was far more economical that duplicating these very expensive computers. However, while file transfer and remote login (Telnet) were very important applications, electronic mail has probably had the most significant impact o</w:t>
+      </w:r>
+      <w:r>
+        <w:rPr>
+          <w:rFonts w:ascii="Times New Roman" w:hAnsi="Times New Roman" w:cs="Times New Roman"/>
+          <w:sz w:val="24"/>
+        </w:rPr>
+        <w:t>f the innovations from that era, especially after the ARPANET made the first transatlantic connection in 1973 with the university college of London. It was estimated that in the same year email accounted for 75 percent of all ARPANET network activity.</w:t>
+      </w:r>
+    </w:p>
+    <w:p>
+      <w:pPr>
+        <w:rPr>
+          <w:rFonts w:ascii="Times New Roman" w:hAnsi="Times New Roman" w:cs="Times New Roman"/>
+          <w:sz w:val="24"/>
+        </w:rPr>
+      </w:pPr>
+      <w:r>
+        <w:rPr>
+          <w:rFonts w:ascii="Times New Roman" w:hAnsi="Times New Roman" w:cs="Times New Roman"/>
+          <w:sz w:val="24"/>
+        </w:rPr>
+        <w:t>Another massive impressive development</w:t>
+      </w:r>
+      <w:r>
+        <w:rPr>
+          <w:rFonts w:ascii="Times New Roman" w:hAnsi="Times New Roman" w:cs="Times New Roman"/>
+          <w:sz w:val="24"/>
+        </w:rPr>
+        <w:t xml:space="preserve"> of</w:t>
+      </w:r>
+      <w:r>
+        <w:rPr>
+          <w:rFonts w:ascii="Times New Roman" w:hAnsi="Times New Roman" w:cs="Times New Roman"/>
+          <w:sz w:val="24"/>
+        </w:rPr>
+        <w:t xml:space="preserve"> the 70s</w:t>
+      </w:r>
+      <w:r>
+        <w:rPr>
+          <w:rFonts w:ascii="Times New Roman" w:hAnsi="Times New Roman" w:cs="Times New Roman"/>
+          <w:sz w:val="24"/>
+        </w:rPr>
+        <w:t xml:space="preserve"> was the start of Projec</w:t>
+      </w:r>
+      <w:r>
+        <w:rPr>
+          <w:rFonts w:ascii="Times New Roman" w:hAnsi="Times New Roman" w:cs="Times New Roman"/>
+          <w:sz w:val="24"/>
+        </w:rPr>
+        <w:t>t Gutenberg. Project Gutenberg</w:t>
+      </w:r>
+      <w:r>
+        <w:rPr>
+          <w:rFonts w:ascii="Times New Roman" w:hAnsi="Times New Roman" w:cs="Times New Roman"/>
+          <w:sz w:val="24"/>
+        </w:rPr>
+        <w:t xml:space="preserve"> is a global effort to make books and documents in the public domain av</w:t>
+      </w:r>
+      <w:r>
+        <w:rPr>
+          <w:rFonts w:ascii="Times New Roman" w:hAnsi="Times New Roman" w:cs="Times New Roman"/>
+          <w:sz w:val="24"/>
+        </w:rPr>
+        <w:t xml:space="preserve">ailable electronically. </w:t>
+      </w:r>
+      <w:r>
+        <w:rPr>
+          <w:rFonts w:ascii="Times New Roman" w:hAnsi="Times New Roman" w:cs="Times New Roman"/>
+          <w:sz w:val="24"/>
+        </w:rPr>
+        <w:t>It began when Michael Hart gained access to a large block of computing time and came to the realization that the future of computers wasn’t in computing itself, but in the storage, retrieval and searching of information that, at the time, was only contained in libraries. He manually typed (</w:t>
+      </w:r>
+      <w:r>
+        <w:rPr>
+          <w:rFonts w:ascii="Times New Roman" w:hAnsi="Times New Roman" w:cs="Times New Roman"/>
+          <w:sz w:val="24"/>
+        </w:rPr>
+        <w:t xml:space="preserve">because optical character recognition hadn’t been invented at the time) </w:t>
+      </w:r>
+      <w:r>
+        <w:rPr>
+          <w:rFonts w:ascii="Times New Roman" w:hAnsi="Times New Roman" w:cs="Times New Roman"/>
+          <w:sz w:val="24"/>
+        </w:rPr>
+        <w:t>the “Declaration of Independence” and launched Project Gutenberg to make information contained in books widely available in electronic form. In effect, this was the birth of the eBook.</w:t>
+      </w:r>
+    </w:p>
+    <w:p>
+      <w:pPr>
+        <w:pStyle w:val="Heading1"/>
+        <w:rPr>
+          <w:rFonts w:ascii="Times New Roman" w:hAnsi="Times New Roman" w:cs="Times New Roman"/>
+          <w:b/>
+          <w:color w:val="auto"/>
+        </w:rPr>
+      </w:pPr>
+      <w:r>
+        <w:rPr>
+          <w:rFonts w:ascii="Times New Roman" w:hAnsi="Times New Roman" w:cs="Times New Roman"/>
+          <w:b/>
+          <w:color w:val="auto"/>
+        </w:rPr>
+        <w:t>Evolution of popular Websites</w:t>
+      </w:r>
+    </w:p>
+    <w:p>
+      <w:pPr>
+        <w:pStyle w:val="Heading2"/>
+        <w:numPr>
+          <w:ilvl w:val="0"/>
+          <w:numId w:val="5"/>
+        </w:numPr>
+        <w:rPr>
+          <w:rFonts w:ascii="Times New Roman" w:hAnsi="Times New Roman" w:cs="Times New Roman"/>
+          <w:b/>
+          <w:color w:val="auto"/>
+        </w:rPr>
+      </w:pPr>
+      <w:r>
+        <w:rPr>
+          <w:rFonts w:ascii="Times New Roman" w:hAnsi="Times New Roman" w:cs="Times New Roman"/>
+          <w:b/>
+          <w:color w:val="auto"/>
+        </w:rPr>
+        <w:t>Imdb (</w:t>
+      </w:r>
+      <w:r>
+        <w:rPr>
+          <w:rFonts w:ascii="Times New Roman" w:hAnsi="Times New Roman" w:cs="Times New Roman"/>
+          <w:b/>
+          <w:color w:val="auto"/>
+        </w:rPr>
+        <w:t xml:space="preserve">URL: </w:t>
+      </w:r>
+      <w:hyperlink r:id="rId7" w:history="1">
+        <w:r>
+          <w:rPr>
+            <w:rStyle w:val="Hyperlink"/>
+            <w:rFonts w:ascii="Times New Roman" w:hAnsi="Times New Roman" w:cs="Times New Roman"/>
+            <w:b/>
+          </w:rPr>
+          <w:t>http://imdb.com</w:t>
+        </w:r>
+      </w:hyperlink>
+      <w:r>
+        <w:rPr>
+          <w:rFonts w:ascii="Times New Roman" w:hAnsi="Times New Roman" w:cs="Times New Roman"/>
+          <w:b/>
+          <w:color w:val="auto"/>
+        </w:rPr>
+        <w:t>)</w:t>
+      </w:r>
+    </w:p>
+    <w:p>
+      <w:pPr>
+        <w:jc w:val="both"/>
+        <w:rPr>
+          <w:rFonts w:ascii="Times New Roman" w:hAnsi="Times New Roman" w:cs="Times New Roman"/>
+          <w:sz w:val="24"/>
+          <w:szCs w:val="24"/>
+        </w:rPr>
+      </w:pPr>
+      <w:r>
+        <w:rPr>
+          <w:rFonts w:ascii="Times New Roman" w:hAnsi="Times New Roman" w:cs="Times New Roman"/>
+          <w:sz w:val="24"/>
+          <w:szCs w:val="24"/>
+        </w:rPr>
+        <w:t>IMDB is an online database of information related to</w:t>
+      </w:r>
+      <w:r>
+        <w:rPr>
+          <w:rFonts w:ascii="Times New Roman" w:hAnsi="Times New Roman" w:cs="Times New Roman"/>
+          <w:sz w:val="24"/>
+          <w:szCs w:val="24"/>
+        </w:rPr>
+        <w:t xml:space="preserve"> movies, </w:t>
+      </w:r>
+      <w:r>
+        <w:rPr>
+          <w:rFonts w:ascii="Times New Roman" w:hAnsi="Times New Roman" w:cs="Times New Roman"/>
+          <w:sz w:val="24"/>
+          <w:szCs w:val="24"/>
+        </w:rPr>
+        <w:t>television series</w:t>
+      </w:r>
+      <w:r>
+        <w:rPr>
+          <w:rFonts w:ascii="Times New Roman" w:hAnsi="Times New Roman" w:cs="Times New Roman"/>
+          <w:sz w:val="24"/>
+          <w:szCs w:val="24"/>
+        </w:rPr>
+        <w:t>, home videos, video games and streaming content</w:t>
+      </w:r>
+      <w:r>
+        <w:rPr>
+          <w:rFonts w:ascii="Times New Roman" w:hAnsi="Times New Roman" w:cs="Times New Roman"/>
+          <w:sz w:val="24"/>
+          <w:szCs w:val="24"/>
+        </w:rPr>
+        <w:t xml:space="preserve">. It is a popular website where people can get ratings and information about the latest movies and shows as well as a go to place to catch up on celebrity news. The website was created by Col Needham in October 1970. </w:t>
+      </w:r>
+      <w:r>
+        <w:rPr>
+          <w:rFonts w:ascii="Times New Roman" w:hAnsi="Times New Roman" w:cs="Times New Roman"/>
+          <w:sz w:val="24"/>
+          <w:szCs w:val="24"/>
+        </w:rPr>
+        <w:t xml:space="preserve">In its inception the site was no more than </w:t>
+      </w:r>
+      <w:r>
+        <w:rPr>
+          <w:rFonts w:ascii="Times New Roman" w:hAnsi="Times New Roman" w:cs="Times New Roman"/>
+          <w:sz w:val="24"/>
+          <w:szCs w:val="24"/>
+        </w:rPr>
+        <w:lastRenderedPageBreak/>
+        <w:t>shell scripts that could be used to search lists that would one day become a mega database. It has since been acquired by Amazon in 1998.</w:t>
+      </w:r>
+      <w:r>
+        <w:rPr>
+          <w:rFonts w:ascii="Times New Roman" w:hAnsi="Times New Roman" w:cs="Times New Roman"/>
+          <w:sz w:val="24"/>
+          <w:szCs w:val="24"/>
+        </w:rPr>
+        <w:t xml:space="preserve"> </w:t>
+      </w:r>
+    </w:p>
+    <w:p>
+      <w:pPr>
+        <w:jc w:val="both"/>
+        <w:rPr>
+          <w:rFonts w:ascii="Times New Roman" w:hAnsi="Times New Roman" w:cs="Times New Roman"/>
+          <w:sz w:val="24"/>
+          <w:szCs w:val="24"/>
+        </w:rPr>
+      </w:pPr>
+      <w:r>
+        <w:rPr>
+          <w:rFonts w:ascii="Times New Roman" w:hAnsi="Times New Roman" w:cs="Times New Roman"/>
+          <w:sz w:val="24"/>
+          <w:szCs w:val="24"/>
+        </w:rPr>
+        <w:t>By 2001 the site only had few moderate styling done on the hom</w:t>
+      </w:r>
+      <w:r>
+        <w:rPr>
+          <w:rFonts w:ascii="Times New Roman" w:hAnsi="Times New Roman" w:cs="Times New Roman"/>
+          <w:sz w:val="24"/>
+          <w:szCs w:val="24"/>
+        </w:rPr>
+        <w:t xml:space="preserve">epage with the logo appearing on the top left of the navigation where there are links that go to information about movie </w:t>
+      </w:r>
+      <w:r>
+        <w:rPr>
+          <w:rFonts w:ascii="Times New Roman" w:hAnsi="Times New Roman" w:cs="Times New Roman"/>
+          <w:sz w:val="24"/>
+          <w:szCs w:val="24"/>
+        </w:rPr>
+        <w:t>show times</w:t>
+      </w:r>
+      <w:r>
+        <w:rPr>
+          <w:rFonts w:ascii="Times New Roman" w:hAnsi="Times New Roman" w:cs="Times New Roman"/>
+          <w:sz w:val="24"/>
+          <w:szCs w:val="24"/>
+        </w:rPr>
+        <w:t xml:space="preserve">, news, favorite movies(available for registered users), message boards and guidance to the site’s pages. Below the navigation there are also links to </w:t>
+      </w:r>
+      <w:r>
+        <w:rPr>
+          <w:rFonts w:ascii="Times New Roman" w:hAnsi="Times New Roman" w:cs="Times New Roman"/>
+          <w:sz w:val="24"/>
+          <w:szCs w:val="24"/>
+        </w:rPr>
+        <w:t>Imdb</w:t>
+      </w:r>
+      <w:r>
+        <w:rPr>
+          <w:rFonts w:ascii="Times New Roman" w:hAnsi="Times New Roman" w:cs="Times New Roman"/>
+          <w:sz w:val="24"/>
+          <w:szCs w:val="24"/>
+        </w:rPr>
+        <w:t xml:space="preserve"> galleries, top movies and recommendations. These links looked </w:t>
+      </w:r>
+      <w:r>
+        <w:rPr>
+          <w:rFonts w:ascii="Times New Roman" w:hAnsi="Times New Roman" w:cs="Times New Roman"/>
+          <w:sz w:val="24"/>
+          <w:szCs w:val="24"/>
+        </w:rPr>
+        <w:t xml:space="preserve">like </w:t>
+      </w:r>
+      <w:r>
+        <w:rPr>
+          <w:rFonts w:ascii="Times New Roman" w:hAnsi="Times New Roman" w:cs="Times New Roman"/>
+          <w:sz w:val="24"/>
+          <w:szCs w:val="24"/>
+        </w:rPr>
+        <w:t xml:space="preserve">plain </w:t>
+      </w:r>
+      <w:r>
+        <w:rPr>
+          <w:rFonts w:ascii="Times New Roman" w:hAnsi="Times New Roman" w:cs="Times New Roman"/>
+          <w:sz w:val="24"/>
+          <w:szCs w:val="24"/>
+        </w:rPr>
+        <w:t xml:space="preserve">texts </w:t>
+      </w:r>
+      <w:r>
+        <w:rPr>
+          <w:rFonts w:ascii="Times New Roman" w:hAnsi="Times New Roman" w:cs="Times New Roman"/>
+          <w:sz w:val="24"/>
+          <w:szCs w:val="24"/>
+        </w:rPr>
+        <w:t>and had no styling done on them whatsoever. The remaining part of the website was divided into three. The left hand side</w:t>
+      </w:r>
+      <w:r>
+        <w:rPr>
+          <w:rFonts w:ascii="Times New Roman" w:hAnsi="Times New Roman" w:cs="Times New Roman"/>
+          <w:sz w:val="24"/>
+          <w:szCs w:val="24"/>
+        </w:rPr>
+        <w:t xml:space="preserve"> with an eggshell yellow background</w:t>
+      </w:r>
+      <w:r>
+        <w:rPr>
+          <w:rFonts w:ascii="Times New Roman" w:hAnsi="Times New Roman" w:cs="Times New Roman"/>
+          <w:sz w:val="24"/>
+          <w:szCs w:val="24"/>
+        </w:rPr>
+        <w:t xml:space="preserve"> has a searching entry and a filterer as well as links to information about top movies at the box office, opening movies and home videos.</w:t>
+      </w:r>
+      <w:r>
+        <w:rPr>
+          <w:rFonts w:ascii="Times New Roman" w:hAnsi="Times New Roman" w:cs="Times New Roman"/>
+          <w:sz w:val="24"/>
+          <w:szCs w:val="24"/>
+        </w:rPr>
+        <w:t xml:space="preserve"> It also had options to translate the site into Italian and German.</w:t>
+      </w:r>
+      <w:r>
+        <w:rPr>
+          <w:rFonts w:ascii="Times New Roman" w:hAnsi="Times New Roman" w:cs="Times New Roman"/>
+          <w:sz w:val="24"/>
+          <w:szCs w:val="24"/>
+        </w:rPr>
+        <w:t xml:space="preserve"> The middle part of the body was where the main content is located. At the top is mainly links to DVD discount sales that are updated hourly at amazon.com. Other content may include trailers, IMDB movie of the day picks, movie trivia, and movie or TV quotes of the day. The </w:t>
+      </w:r>
+      <w:r>
+        <w:rPr>
+          <w:rFonts w:ascii="Times New Roman" w:hAnsi="Times New Roman" w:cs="Times New Roman"/>
+          <w:sz w:val="24"/>
+          <w:szCs w:val="24"/>
+        </w:rPr>
+        <w:t xml:space="preserve">right hand side was dedicated to advertisement and an option to subscribe to IMDB’s newsletter so that the user can get updates about the latest news. The bottom </w:t>
+      </w:r>
+      <w:r>
+        <w:rPr>
+          <w:rFonts w:ascii="Times New Roman" w:hAnsi="Times New Roman" w:cs="Times New Roman"/>
+          <w:sz w:val="24"/>
+          <w:szCs w:val="24"/>
+        </w:rPr>
+        <w:t xml:space="preserve">of the page another navigation bar is located with links to different pages of the site. All in all the content was predominantly textual and limited visuals and colors </w:t>
+      </w:r>
+      <w:r>
+        <w:rPr>
+          <w:rFonts w:ascii="Times New Roman" w:hAnsi="Times New Roman" w:cs="Times New Roman"/>
+          <w:sz w:val="24"/>
+          <w:szCs w:val="24"/>
+        </w:rPr>
+        <w:t>were used. The information on the site looked a little overloaded and in disorganized.</w:t>
+      </w:r>
+    </w:p>
+    <w:p>
+      <w:pPr>
+        <w:jc w:val="both"/>
+        <w:rPr>
+          <w:rFonts w:ascii="Times New Roman" w:hAnsi="Times New Roman" w:cs="Times New Roman"/>
+          <w:sz w:val="24"/>
+          <w:szCs w:val="24"/>
+        </w:rPr>
+      </w:pPr>
+      <w:r>
+        <w:rPr>
+          <w:rFonts w:ascii="Times New Roman" w:hAnsi="Times New Roman" w:cs="Times New Roman"/>
+          <w:sz w:val="24"/>
+          <w:szCs w:val="24"/>
+        </w:rPr>
+        <w:t xml:space="preserve">By 2010 however massive overhauls could be seen on the site. The search bar was now placed at the very top of the site along with links to register or login. The navigation panel was replaced with drop down menus for the items Movies, TV, News, Videos, community…etcetera. The content part now split into two where the left part included main content like latest movie trailers, top news, movie trivia, recaps and quotes. It also had recommendations at the bottom based on </w:t>
+      </w:r>
+      <w:r>
+        <w:rPr>
+          <w:rFonts w:ascii="Times New Roman" w:hAnsi="Times New Roman" w:cs="Times New Roman"/>
+          <w:sz w:val="24"/>
+          <w:szCs w:val="24"/>
+        </w:rPr>
+        <w:t xml:space="preserve">the </w:t>
+      </w:r>
+      <w:r>
+        <w:rPr>
+          <w:rFonts w:ascii="Times New Roman" w:hAnsi="Times New Roman" w:cs="Times New Roman"/>
+          <w:sz w:val="24"/>
+          <w:szCs w:val="24"/>
+        </w:rPr>
+        <w:t xml:space="preserve">user’s history. </w:t>
+      </w:r>
+      <w:r>
+        <w:rPr>
+          <w:rFonts w:ascii="Times New Roman" w:hAnsi="Times New Roman" w:cs="Times New Roman"/>
+          <w:sz w:val="24"/>
+          <w:szCs w:val="24"/>
+        </w:rPr>
+        <w:t>On the right information about show times, the latest box-office and movie openings as well as TV guide is located. Compared to the earlier version the site was a lot easier to operation and surf. Since 2010 only small changes can be seen on the site but the major change is to the bottom navigation where the links have added more style and a black background color. Icons can also be seen where user can follow Imdb on social media platforms like Facebook</w:t>
+      </w:r>
+      <w:r>
+        <w:rPr>
+          <w:rFonts w:ascii="Times New Roman" w:hAnsi="Times New Roman" w:cs="Times New Roman"/>
+          <w:sz w:val="24"/>
+          <w:szCs w:val="24"/>
+        </w:rPr>
+        <w:t>, T</w:t>
+      </w:r>
+      <w:r>
+        <w:rPr>
+          <w:rFonts w:ascii="Times New Roman" w:hAnsi="Times New Roman" w:cs="Times New Roman"/>
+          <w:sz w:val="24"/>
+          <w:szCs w:val="24"/>
+        </w:rPr>
+        <w:t>witter and Instagram.</w:t>
+      </w:r>
+    </w:p>
+    <w:p>
+      <w:pPr>
+        <w:pStyle w:val="Heading2"/>
+        <w:numPr>
+          <w:ilvl w:val="0"/>
+          <w:numId w:val="5"/>
+        </w:numPr>
+        <w:rPr>
+          <w:rFonts w:ascii="Times New Roman" w:hAnsi="Times New Roman" w:cs="Times New Roman"/>
+          <w:b/>
+          <w:color w:val="auto"/>
+        </w:rPr>
+      </w:pPr>
+      <w:r>
+        <w:rPr>
+          <w:rFonts w:ascii="Times New Roman" w:hAnsi="Times New Roman" w:cs="Times New Roman"/>
+          <w:b/>
+          <w:color w:val="auto"/>
+        </w:rPr>
+        <w:t>BBC</w:t>
+      </w:r>
+      <w:r>
+        <w:rPr>
+          <w:rFonts w:ascii="Times New Roman" w:hAnsi="Times New Roman" w:cs="Times New Roman"/>
+          <w:b/>
+          <w:color w:val="auto"/>
+        </w:rPr>
+        <w:t xml:space="preserve"> (</w:t>
+      </w:r>
+      <w:r>
+        <w:rPr>
+          <w:rFonts w:ascii="Times New Roman" w:hAnsi="Times New Roman" w:cs="Times New Roman"/>
+          <w:b/>
+          <w:color w:val="auto"/>
+        </w:rPr>
+        <w:t xml:space="preserve">URL: </w:t>
+      </w:r>
+      <w:hyperlink r:id="rId8" w:history="1">
+        <w:r>
+          <w:rPr>
+            <w:rStyle w:val="Hyperlink"/>
+            <w:rFonts w:ascii="Times New Roman" w:hAnsi="Times New Roman" w:cs="Times New Roman"/>
+            <w:b/>
+          </w:rPr>
+          <w:t>http://www.bbc.co.uk</w:t>
+        </w:r>
+      </w:hyperlink>
+      <w:r>
+        <w:rPr>
+          <w:rFonts w:ascii="Times New Roman" w:hAnsi="Times New Roman" w:cs="Times New Roman"/>
+          <w:b/>
+          <w:color w:val="auto"/>
+        </w:rPr>
+        <w:t>)</w:t>
+      </w:r>
+    </w:p>
+    <w:p>
+      <w:pPr>
+        <w:jc w:val="both"/>
+        <w:rPr>
+          <w:rFonts w:ascii="Times New Roman" w:hAnsi="Times New Roman" w:cs="Times New Roman"/>
+          <w:sz w:val="24"/>
+        </w:rPr>
+      </w:pPr>
+      <w:r>
+        <w:rPr>
+          <w:rFonts w:ascii="Times New Roman" w:hAnsi="Times New Roman" w:cs="Times New Roman"/>
+          <w:sz w:val="24"/>
+        </w:rPr>
+        <w:t xml:space="preserve">The BBC (British </w:t>
+      </w:r>
+      <w:r>
+        <w:rPr>
+          <w:rFonts w:ascii="Times New Roman" w:hAnsi="Times New Roman" w:cs="Times New Roman"/>
+          <w:sz w:val="24"/>
+        </w:rPr>
+        <w:t>Broadcasting Corporation</w:t>
+      </w:r>
+      <w:r>
+        <w:rPr>
+          <w:rFonts w:ascii="Times New Roman" w:hAnsi="Times New Roman" w:cs="Times New Roman"/>
+          <w:sz w:val="24"/>
+        </w:rPr>
+        <w:t xml:space="preserve">) is a news service in the United </w:t>
+      </w:r>
+      <w:r>
+        <w:rPr>
+          <w:rFonts w:ascii="Times New Roman" w:hAnsi="Times New Roman" w:cs="Times New Roman"/>
+          <w:sz w:val="24"/>
+        </w:rPr>
+        <w:t>Kingdom</w:t>
+      </w:r>
+      <w:r>
+        <w:rPr>
+          <w:rFonts w:ascii="Times New Roman" w:hAnsi="Times New Roman" w:cs="Times New Roman"/>
+          <w:sz w:val="24"/>
+        </w:rPr>
+        <w:t>. Their website was launched</w:t>
+      </w:r>
+      <w:r>
+        <w:rPr>
+          <w:rFonts w:ascii="Times New Roman" w:hAnsi="Times New Roman" w:cs="Times New Roman"/>
+          <w:sz w:val="24"/>
+        </w:rPr>
+        <w:t xml:space="preserve"> in April 1994. By the turn of the millennium it was one of the most popular news sites. At first glance the site has not utilized the available space correctly with most of window on the right hand side being empty. Because of that it appeared overloaded with content. Otherwise it had a sea</w:t>
+      </w:r>
+      <w:r>
+        <w:rPr>
+          <w:rFonts w:ascii="Times New Roman" w:hAnsi="Times New Roman" w:cs="Times New Roman"/>
+          <w:sz w:val="24"/>
+        </w:rPr>
+        <w:t>r</w:t>
+      </w:r>
+      <w:r>
+        <w:rPr>
+          <w:rFonts w:ascii="Times New Roman" w:hAnsi="Times New Roman" w:cs="Times New Roman"/>
+          <w:sz w:val="24"/>
+        </w:rPr>
+        <w:t>ch and navigation bar at the top of the homepage like most websites at the time, and th</w:t>
+      </w:r>
+      <w:r>
+        <w:rPr>
+          <w:rFonts w:ascii="Times New Roman" w:hAnsi="Times New Roman" w:cs="Times New Roman"/>
+          <w:sz w:val="24"/>
+        </w:rPr>
+        <w:t xml:space="preserve">e remaining part of the page had widgets of the </w:t>
+      </w:r>
+      <w:proofErr w:type="spellStart"/>
+      <w:r>
+        <w:rPr>
+          <w:rFonts w:ascii="Times New Roman" w:hAnsi="Times New Roman" w:cs="Times New Roman"/>
+          <w:sz w:val="24"/>
+        </w:rPr>
+        <w:t>lates</w:t>
+      </w:r>
+      <w:proofErr w:type="spellEnd"/>
+      <w:r>
+        <w:rPr>
+          <w:rFonts w:ascii="Times New Roman" w:hAnsi="Times New Roman" w:cs="Times New Roman"/>
+          <w:sz w:val="24"/>
+        </w:rPr>
+        <w:t xml:space="preserve"> news, categories, weather updates, localized content and TV listing. They had a </w:t>
+      </w:r>
+      <w:proofErr w:type="spellStart"/>
+      <w:r>
+        <w:rPr>
+          <w:rFonts w:ascii="Times New Roman" w:hAnsi="Times New Roman" w:cs="Times New Roman"/>
+          <w:sz w:val="24"/>
+        </w:rPr>
+        <w:t>disorg</w:t>
+      </w:r>
+      <w:r>
+        <w:rPr>
+          <w:rFonts w:ascii="Times New Roman" w:hAnsi="Times New Roman" w:cs="Times New Roman"/>
+          <w:sz w:val="24"/>
+        </w:rPr>
+        <w:t>tylni</w:t>
+      </w:r>
+      <w:r>
+        <w:rPr>
+          <w:rFonts w:ascii="Times New Roman" w:hAnsi="Times New Roman" w:cs="Times New Roman"/>
+          <w:sz w:val="24"/>
+        </w:rPr>
+        <w:t>anized</w:t>
+      </w:r>
+      <w:proofErr w:type="spellEnd"/>
+      <w:r>
+        <w:rPr>
+          <w:rFonts w:ascii="Times New Roman" w:hAnsi="Times New Roman" w:cs="Times New Roman"/>
+          <w:sz w:val="24"/>
+        </w:rPr>
+        <w:t xml:space="preserve"> feel about them and were difficult to navigate. By 2010</w:t>
+      </w:r>
+      <w:r>
+        <w:rPr>
+          <w:rFonts w:ascii="Times New Roman" w:hAnsi="Times New Roman" w:cs="Times New Roman"/>
+          <w:sz w:val="24"/>
+        </w:rPr>
+        <w:t xml:space="preserve"> BBC had changed drastically </w:t>
+      </w:r>
+      <w:r>
+        <w:rPr>
+          <w:rFonts w:ascii="Times New Roman" w:hAnsi="Times New Roman" w:cs="Times New Roman"/>
+          <w:sz w:val="24"/>
+        </w:rPr>
+        <w:t>in terms</w:t>
+      </w:r>
+      <w:r>
+        <w:rPr>
+          <w:rFonts w:ascii="Times New Roman" w:hAnsi="Times New Roman" w:cs="Times New Roman"/>
+          <w:sz w:val="24"/>
+        </w:rPr>
+        <w:t xml:space="preserve"> of organization and space utilization. The search and navigation panels were more or less the same with few changes to styling and the reddish pink backdrop but the content was now split into two parts. The left hand side contained widgets on top categorized news stories while the right hand side had space for advertising and </w:t>
+      </w:r>
+      <w:r>
+        <w:rPr>
+          <w:rFonts w:ascii="Times New Roman" w:hAnsi="Times New Roman" w:cs="Times New Roman"/>
+          <w:sz w:val="24"/>
+        </w:rPr>
+        <w:lastRenderedPageBreak/>
+        <w:t xml:space="preserve">contained information that is update much more regularly like the weather and stock market data. Since then has become much more simplistic </w:t>
+      </w:r>
+    </w:p>
+    <w:p>
+      <w:pPr>
+        <w:rPr>
+          <w:rFonts w:ascii="Times New Roman" w:hAnsi="Times New Roman" w:cs="Times New Roman"/>
+          <w:sz w:val="24"/>
+        </w:rPr>
+      </w:pPr>
+    </w:p>
+    <w:p>
+      <w:pPr>
+        <w:pStyle w:val="Heading2"/>
+        <w:numPr>
+          <w:ilvl w:val="0"/>
+          <w:numId w:val="5"/>
+        </w:numPr>
+      </w:pPr>
+      <w:r>
+        <w:rPr>
+          <w:rFonts w:ascii="Times New Roman" w:hAnsi="Times New Roman" w:cs="Times New Roman"/>
+          <w:sz w:val="24"/>
+        </w:rPr>
+        <w:t xml:space="preserve"> </w:t>
+      </w:r>
+      <w:r>
+        <w:rPr>
+          <w:rFonts w:ascii="Times New Roman" w:hAnsi="Times New Roman" w:cs="Times New Roman"/>
+          <w:b/>
+          <w:color w:val="auto"/>
+        </w:rPr>
+        <w:t>Instagram</w:t>
+      </w:r>
+      <w:r>
+        <w:rPr>
+          <w:rFonts w:ascii="Times New Roman" w:hAnsi="Times New Roman" w:cs="Times New Roman"/>
+          <w:b/>
+          <w:color w:val="auto"/>
+        </w:rPr>
+        <w:t xml:space="preserve"> (</w:t>
+      </w:r>
+      <w:r>
+        <w:rPr>
+          <w:rFonts w:ascii="Times New Roman" w:hAnsi="Times New Roman" w:cs="Times New Roman"/>
+          <w:b/>
+          <w:color w:val="auto"/>
+        </w:rPr>
+        <w:t xml:space="preserve">URL: </w:t>
+      </w:r>
+      <w:hyperlink r:id="rId9" w:history="1">
+        <w:r>
+          <w:rPr>
+            <w:rStyle w:val="Hyperlink"/>
+            <w:rFonts w:ascii="Times New Roman" w:hAnsi="Times New Roman" w:cs="Times New Roman"/>
+            <w:b/>
+          </w:rPr>
+          <w:t>http://www.instagram.com</w:t>
+        </w:r>
+      </w:hyperlink>
+      <w:r>
+        <w:rPr>
+          <w:rFonts w:ascii="Times New Roman" w:hAnsi="Times New Roman" w:cs="Times New Roman"/>
+          <w:b/>
+          <w:color w:val="auto"/>
+        </w:rPr>
+        <w:t xml:space="preserve"> </w:t>
+      </w:r>
+      <w:r>
+        <w:rPr>
+          <w:rFonts w:ascii="Times New Roman" w:hAnsi="Times New Roman" w:cs="Times New Roman"/>
+          <w:b/>
+          <w:color w:val="auto"/>
+        </w:rPr>
+        <w:t>)</w:t>
+      </w:r>
+    </w:p>
+    <w:p>
+      <w:pPr>
+        <w:ind w:left="360"/>
+        <w:jc w:val="both"/>
+        <w:rPr>
+          <w:rFonts w:ascii="Times New Roman" w:hAnsi="Times New Roman" w:cs="Times New Roman"/>
+          <w:sz w:val="24"/>
+          <w:szCs w:val="24"/>
+        </w:rPr>
+      </w:pPr>
+      <w:r>
+        <w:rPr>
+          <w:rFonts w:ascii="Times New Roman" w:hAnsi="Times New Roman" w:cs="Times New Roman"/>
+          <w:sz w:val="24"/>
+          <w:szCs w:val="24"/>
+        </w:rPr>
+        <w:t>Instagram is a social networking service owned by Facebook</w:t>
+      </w:r>
+      <w:r>
+        <w:rPr>
+          <w:rFonts w:ascii="Times New Roman" w:hAnsi="Times New Roman" w:cs="Times New Roman"/>
+          <w:sz w:val="24"/>
+          <w:szCs w:val="24"/>
+        </w:rPr>
+        <w:t xml:space="preserve">. </w:t>
+      </w:r>
+    </w:p>
+    <w:p>
+      <w:pPr>
+        <w:ind w:left="360"/>
+        <w:jc w:val="both"/>
+        <w:rPr>
+          <w:rFonts w:ascii="Times New Roman" w:hAnsi="Times New Roman" w:cs="Times New Roman"/>
+          <w:sz w:val="24"/>
+          <w:szCs w:val="24"/>
+        </w:rPr>
+      </w:pPr>
+    </w:p>
+    <w:p>
+      <w:pPr>
+        <w:ind w:left="360"/>
+        <w:jc w:val="both"/>
+        <w:rPr>
+          <w:rFonts w:ascii="Times New Roman" w:hAnsi="Times New Roman" w:cs="Times New Roman"/>
+          <w:sz w:val="24"/>
+          <w:szCs w:val="24"/>
+        </w:rPr>
+      </w:pPr>
+    </w:p>
+    <w:p>
+      <w:pPr>
+        <w:pStyle w:val="Heading1"/>
+      </w:pPr>
+      <w:r>
+        <w:rPr>
+          <w:rFonts w:ascii="Times New Roman" w:hAnsi="Times New Roman" w:cs="Times New Roman"/>
+          <w:sz w:val="24"/>
+          <w:szCs w:val="24"/>
+        </w:rPr>
+        <w:t xml:space="preserve"> </w:t>
+      </w:r>
+      <w:r>
+        <w:t xml:space="preserve"> </w:t>
+      </w:r>
+    </w:p>
+    <w:p>
+      <w:pPr>
+        <w:rPr>
+          <w:rFonts w:ascii="Times New Roman" w:hAnsi="Times New Roman" w:cs="Times New Roman"/>
+          <w:sz w:val="24"/>
+        </w:rPr>
+      </w:pPr>
+    </w:p>
+    <w:p>
+      <w:pPr>
+        <w:pStyle w:val="Heading1"/>
+      </w:pPr>
       <w:bookmarkStart w:id="0" w:name="_GoBack"/>
       <w:bookmarkEnd w:id="0"/>
-    </w:p>
-    <w:p>
-      <w:pPr>
-        <w:pStyle w:val="Heading2"/>
-        <w:rPr>
-          <w:rFonts w:ascii="Times New Roman" w:hAnsi="Times New Roman" w:cs="Times New Roman"/>
-          <w:b/>
-          <w:color w:val="auto"/>
-        </w:rPr>
-      </w:pPr>
-      <w:r>
-        <w:rPr>
-          <w:rFonts w:ascii="Times New Roman" w:hAnsi="Times New Roman" w:cs="Times New Roman"/>
-          <w:b/>
-          <w:color w:val="auto"/>
-        </w:rPr>
-        <w:t>The ARPANET</w:t>
-      </w:r>
-    </w:p>
-    <w:p>
-      <w:pPr>
-        <w:jc w:val="both"/>
-        <w:rPr>
-          <w:rFonts w:ascii="Times New Roman" w:hAnsi="Times New Roman" w:cs="Times New Roman"/>
-          <w:sz w:val="24"/>
-        </w:rPr>
-      </w:pPr>
-    </w:p>
-    <w:p>
-      <w:pPr>
-        <w:jc w:val="both"/>
-        <w:rPr>
-          <w:rFonts w:ascii="Times New Roman" w:hAnsi="Times New Roman" w:cs="Times New Roman"/>
-          <w:sz w:val="24"/>
-        </w:rPr>
-      </w:pPr>
-    </w:p>
-    <w:p>
-      <w:pPr>
-        <w:jc w:val="right"/>
-        <w:rPr>
-          <w:rFonts w:ascii="Times New Roman" w:hAnsi="Times New Roman" w:cs="Times New Roman"/>
-          <w:sz w:val="28"/>
-          <w:szCs w:val="28"/>
-        </w:rPr>
-      </w:pPr>
     </w:p>
     <w:sectPr>
       <w:pgSz w:w="12240" w:h="15840"/>
@@ -798,6 +2930,95 @@
 <file path=word/numbering.xml><?xml version="1.0" encoding="utf-8"?>
 <w:numbering xmlns:wpc="http://schemas.microsoft.com/office/word/2010/wordprocessingCanvas" xmlns:cx="http://schemas.microsoft.com/office/drawing/2014/chartex" xmlns:cx1="http://schemas.microsoft.com/office/drawing/2015/9/8/chartex" xmlns:mc="http://schemas.openxmlformats.org/markup-compatibility/2006" xmlns:o="urn:schemas-microsoft-com:office:office" xmlns:r="http://schemas.openxmlformats.org/officeDocument/2006/relationships" xmlns:m="http://schemas.openxmlformats.org/officeDocument/2006/math" xmlns:v="urn:schemas-microsoft-com:vml" xmlns:wp14="http://schemas.microsoft.com/office/word/2010/wordprocessingDrawing" xmlns:wp="http://schemas.openxmlformats.org/drawingml/2006/wordprocessingDrawing" xmlns:w10="urn:schemas-microsoft-com:office:word" xmlns:w="http://schemas.openxmlformats.org/wordprocessingml/2006/main" xmlns:w14="http://schemas.microsoft.com/office/word/2010/wordml" xmlns:w15="http://schemas.microsoft.com/office/word/2012/wordml" xmlns:w16se="http://schemas.microsoft.com/office/word/2015/wordml/symex" xmlns:wpg="http://schemas.microsoft.com/office/word/2010/wordprocessingGroup" xmlns:wpi="http://schemas.microsoft.com/office/word/2010/wordprocessingInk" xmlns:wne="http://schemas.microsoft.com/office/word/2006/wordml" xmlns:wps="http://schemas.microsoft.com/office/word/2010/wordprocessingShape" mc:Ignorable="w14 w15 w16se wp14">
   <w:abstractNum w:abstractNumId="0" w15:restartNumberingAfterBreak="0">
+    <w:nsid w:val="00061307"/>
+    <w:multiLevelType w:val="hybridMultilevel"/>
+    <w:tmpl w:val="656C5ABA"/>
+    <w:lvl w:ilvl="0" w:tplc="0409000F">
+      <w:start w:val="1"/>
+      <w:numFmt w:val="decimal"/>
+      <w:lvlText w:val="%1."/>
+      <w:lvlJc w:val="left"/>
+      <w:pPr>
+        <w:ind w:left="720" w:hanging="360"/>
+      </w:pPr>
+      <w:rPr>
+        <w:rFonts w:hint="default"/>
+      </w:rPr>
+    </w:lvl>
+    <w:lvl w:ilvl="1" w:tplc="04090019" w:tentative="1">
+      <w:start w:val="1"/>
+      <w:numFmt w:val="lowerLetter"/>
+      <w:lvlText w:val="%2."/>
+      <w:lvlJc w:val="left"/>
+      <w:pPr>
+        <w:ind w:left="1440" w:hanging="360"/>
+      </w:pPr>
+    </w:lvl>
+    <w:lvl w:ilvl="2" w:tplc="0409001B" w:tentative="1">
+      <w:start w:val="1"/>
+      <w:numFmt w:val="lowerRoman"/>
+      <w:lvlText w:val="%3."/>
+      <w:lvlJc w:val="right"/>
+      <w:pPr>
+        <w:ind w:left="2160" w:hanging="180"/>
+      </w:pPr>
+    </w:lvl>
+    <w:lvl w:ilvl="3" w:tplc="0409000F" w:tentative="1">
+      <w:start w:val="1"/>
+      <w:numFmt w:val="decimal"/>
+      <w:lvlText w:val="%4."/>
+      <w:lvlJc w:val="left"/>
+      <w:pPr>
+        <w:ind w:left="2880" w:hanging="360"/>
+      </w:pPr>
+    </w:lvl>
+    <w:lvl w:ilvl="4" w:tplc="04090019" w:tentative="1">
+      <w:start w:val="1"/>
+      <w:numFmt w:val="lowerLetter"/>
+      <w:lvlText w:val="%5."/>
+      <w:lvlJc w:val="left"/>
+      <w:pPr>
+        <w:ind w:left="3600" w:hanging="360"/>
+      </w:pPr>
+    </w:lvl>
+    <w:lvl w:ilvl="5" w:tplc="0409001B" w:tentative="1">
+      <w:start w:val="1"/>
+      <w:numFmt w:val="lowerRoman"/>
+      <w:lvlText w:val="%6."/>
+      <w:lvlJc w:val="right"/>
+      <w:pPr>
+        <w:ind w:left="4320" w:hanging="180"/>
+      </w:pPr>
+    </w:lvl>
+    <w:lvl w:ilvl="6" w:tplc="0409000F" w:tentative="1">
+      <w:start w:val="1"/>
+      <w:numFmt w:val="decimal"/>
+      <w:lvlText w:val="%7."/>
+      <w:lvlJc w:val="left"/>
+      <w:pPr>
+        <w:ind w:left="5040" w:hanging="360"/>
+      </w:pPr>
+    </w:lvl>
+    <w:lvl w:ilvl="7" w:tplc="04090019" w:tentative="1">
+      <w:start w:val="1"/>
+      <w:numFmt w:val="lowerLetter"/>
+      <w:lvlText w:val="%8."/>
+      <w:lvlJc w:val="left"/>
+      <w:pPr>
+        <w:ind w:left="5760" w:hanging="360"/>
+      </w:pPr>
+    </w:lvl>
+    <w:lvl w:ilvl="8" w:tplc="0409001B" w:tentative="1">
+      <w:start w:val="1"/>
+      <w:numFmt w:val="lowerRoman"/>
+      <w:lvlText w:val="%9."/>
+      <w:lvlJc w:val="right"/>
+      <w:pPr>
+        <w:ind w:left="6480" w:hanging="180"/>
+      </w:pPr>
+    </w:lvl>
+  </w:abstractNum>
+  <w:abstractNum w:abstractNumId="1" w15:restartNumberingAfterBreak="0">
     <w:nsid w:val="018D2993"/>
     <w:multiLevelType w:val="hybridMultilevel"/>
     <w:tmpl w:val="71265842"/>
@@ -887,7 +3108,96 @@
       </w:pPr>
     </w:lvl>
   </w:abstractNum>
-  <w:abstractNum w:abstractNumId="1" w15:restartNumberingAfterBreak="0">
+  <w:abstractNum w:abstractNumId="2" w15:restartNumberingAfterBreak="0">
+    <w:nsid w:val="16033692"/>
+    <w:multiLevelType w:val="hybridMultilevel"/>
+    <w:tmpl w:val="656C5ABA"/>
+    <w:lvl w:ilvl="0" w:tplc="0409000F">
+      <w:start w:val="1"/>
+      <w:numFmt w:val="decimal"/>
+      <w:lvlText w:val="%1."/>
+      <w:lvlJc w:val="left"/>
+      <w:pPr>
+        <w:ind w:left="720" w:hanging="360"/>
+      </w:pPr>
+      <w:rPr>
+        <w:rFonts w:hint="default"/>
+      </w:rPr>
+    </w:lvl>
+    <w:lvl w:ilvl="1" w:tplc="04090019" w:tentative="1">
+      <w:start w:val="1"/>
+      <w:numFmt w:val="lowerLetter"/>
+      <w:lvlText w:val="%2."/>
+      <w:lvlJc w:val="left"/>
+      <w:pPr>
+        <w:ind w:left="1440" w:hanging="360"/>
+      </w:pPr>
+    </w:lvl>
+    <w:lvl w:ilvl="2" w:tplc="0409001B" w:tentative="1">
+      <w:start w:val="1"/>
+      <w:numFmt w:val="lowerRoman"/>
+      <w:lvlText w:val="%3."/>
+      <w:lvlJc w:val="right"/>
+      <w:pPr>
+        <w:ind w:left="2160" w:hanging="180"/>
+      </w:pPr>
+    </w:lvl>
+    <w:lvl w:ilvl="3" w:tplc="0409000F" w:tentative="1">
+      <w:start w:val="1"/>
+      <w:numFmt w:val="decimal"/>
+      <w:lvlText w:val="%4."/>
+      <w:lvlJc w:val="left"/>
+      <w:pPr>
+        <w:ind w:left="2880" w:hanging="360"/>
+      </w:pPr>
+    </w:lvl>
+    <w:lvl w:ilvl="4" w:tplc="04090019" w:tentative="1">
+      <w:start w:val="1"/>
+      <w:numFmt w:val="lowerLetter"/>
+      <w:lvlText w:val="%5."/>
+      <w:lvlJc w:val="left"/>
+      <w:pPr>
+        <w:ind w:left="3600" w:hanging="360"/>
+      </w:pPr>
+    </w:lvl>
+    <w:lvl w:ilvl="5" w:tplc="0409001B" w:tentative="1">
+      <w:start w:val="1"/>
+      <w:numFmt w:val="lowerRoman"/>
+      <w:lvlText w:val="%6."/>
+      <w:lvlJc w:val="right"/>
+      <w:pPr>
+        <w:ind w:left="4320" w:hanging="180"/>
+      </w:pPr>
+    </w:lvl>
+    <w:lvl w:ilvl="6" w:tplc="0409000F" w:tentative="1">
+      <w:start w:val="1"/>
+      <w:numFmt w:val="decimal"/>
+      <w:lvlText w:val="%7."/>
+      <w:lvlJc w:val="left"/>
+      <w:pPr>
+        <w:ind w:left="5040" w:hanging="360"/>
+      </w:pPr>
+    </w:lvl>
+    <w:lvl w:ilvl="7" w:tplc="04090019" w:tentative="1">
+      <w:start w:val="1"/>
+      <w:numFmt w:val="lowerLetter"/>
+      <w:lvlText w:val="%8."/>
+      <w:lvlJc w:val="left"/>
+      <w:pPr>
+        <w:ind w:left="5760" w:hanging="360"/>
+      </w:pPr>
+    </w:lvl>
+    <w:lvl w:ilvl="8" w:tplc="0409001B" w:tentative="1">
+      <w:start w:val="1"/>
+      <w:numFmt w:val="lowerRoman"/>
+      <w:lvlText w:val="%9."/>
+      <w:lvlJc w:val="right"/>
+      <w:pPr>
+        <w:ind w:left="6480" w:hanging="180"/>
+      </w:pPr>
+    </w:lvl>
+  </w:abstractNum>
+  <w:abstractNum w:abstractNumId="3" w15:restartNumberingAfterBreak="0">
     <w:nsid w:val="5419198F"/>
     <w:multiLevelType w:val="hybridMultilevel"/>
     <w:tmpl w:val="58D695C6"/>
@@ -976,7 +3286,96 @@
       </w:pPr>
     </w:lvl>
   </w:abstractNum>
-  <w:abstractNum w:abstractNumId="2" w15:restartNumberingAfterBreak="0">
+  <w:abstractNum w:abstractNumId="4" w15:restartNumberingAfterBreak="0">
+    <w:nsid w:val="5EAB0988"/>
+    <w:multiLevelType w:val="hybridMultilevel"/>
+    <w:tmpl w:val="8FE27CA4"/>
+    <w:lvl w:ilvl="0" w:tplc="0409000F">
+      <w:start w:val="1"/>
+      <w:numFmt w:val="decimal"/>
+      <w:lvlText w:val="%1."/>
+      <w:lvlJc w:val="left"/>
+      <w:pPr>
+        <w:ind w:left="720" w:hanging="360"/>
+      </w:pPr>
+      <w:rPr>
+        <w:rFonts w:hint="default"/>
+      </w:rPr>
+    </w:lvl>
+    <w:lvl w:ilvl="1" w:tplc="04090019" w:tentative="1">
+      <w:start w:val="1"/>
+      <w:numFmt w:val="lowerLetter"/>
+      <w:lvlText w:val="%2."/>
+      <w:lvlJc w:val="left"/>
+      <w:pPr>
+        <w:ind w:left="1440" w:hanging="360"/>
+      </w:pPr>
+    </w:lvl>
+    <w:lvl w:ilvl="2" w:tplc="0409001B" w:tentative="1">
+      <w:start w:val="1"/>
+      <w:numFmt w:val="lowerRoman"/>
+      <w:lvlText w:val="%3."/>
+      <w:lvlJc w:val="right"/>
+      <w:pPr>
+        <w:ind w:left="2160" w:hanging="180"/>
+      </w:pPr>
+    </w:lvl>
+    <w:lvl w:ilvl="3" w:tplc="0409000F" w:tentative="1">
+      <w:start w:val="1"/>
+      <w:numFmt w:val="decimal"/>
+      <w:lvlText w:val="%4."/>
+      <w:lvlJc w:val="left"/>
+      <w:pPr>
+        <w:ind w:left="2880" w:hanging="360"/>
+      </w:pPr>
+    </w:lvl>
+    <w:lvl w:ilvl="4" w:tplc="04090019" w:tentative="1">
+      <w:start w:val="1"/>
+      <w:numFmt w:val="lowerLetter"/>
+      <w:lvlText w:val="%5."/>
+      <w:lvlJc w:val="left"/>
+      <w:pPr>
+        <w:ind w:left="3600" w:hanging="360"/>
+      </w:pPr>
+    </w:lvl>
+    <w:lvl w:ilvl="5" w:tplc="0409001B" w:tentative="1">
+      <w:start w:val="1"/>
+      <w:numFmt w:val="lowerRoman"/>
+      <w:lvlText w:val="%6."/>
+      <w:lvlJc w:val="right"/>
+      <w:pPr>
+        <w:ind w:left="4320" w:hanging="180"/>
+      </w:pPr>
+    </w:lvl>
+    <w:lvl w:ilvl="6" w:tplc="0409000F" w:tentative="1">
+      <w:start w:val="1"/>
+      <w:numFmt w:val="decimal"/>
+      <w:lvlText w:val="%7."/>
+      <w:lvlJc w:val="left"/>
+      <w:pPr>
+        <w:ind w:left="5040" w:hanging="360"/>
+      </w:pPr>
+    </w:lvl>
+    <w:lvl w:ilvl="7" w:tplc="04090019" w:tentative="1">
+      <w:start w:val="1"/>
+      <w:numFmt w:val="lowerLetter"/>
+      <w:lvlText w:val="%8."/>
+      <w:lvlJc w:val="left"/>
+      <w:pPr>
+        <w:ind w:left="5760" w:hanging="360"/>
+      </w:pPr>
+    </w:lvl>
+    <w:lvl w:ilvl="8" w:tplc="0409001B" w:tentative="1">
+      <w:start w:val="1"/>
+      <w:numFmt w:val="lowerRoman"/>
+      <w:lvlText w:val="%9."/>
+      <w:lvlJc w:val="right"/>
+      <w:pPr>
+        <w:ind w:left="6480" w:hanging="180"/>
+      </w:pPr>
+    </w:lvl>
+  </w:abstractNum>
+  <w:abstractNum w:abstractNumId="5" w15:restartNumberingAfterBreak="0">
     <w:nsid w:val="5FA501B3"/>
     <w:multiLevelType w:val="hybridMultilevel"/>
     <w:tmpl w:val="D76E2B78"/>
@@ -1065,14 +3464,117 @@
       </w:pPr>
     </w:lvl>
   </w:abstractNum>
+  <w:abstractNum w:abstractNumId="6" w15:restartNumberingAfterBreak="0">
+    <w:nsid w:val="604C1DE7"/>
+    <w:multiLevelType w:val="hybridMultilevel"/>
+    <w:tmpl w:val="8536F7EC"/>
+    <w:lvl w:ilvl="0" w:tplc="9ADEA55C">
+      <w:start w:val="1"/>
+      <w:numFmt w:val="decimal"/>
+      <w:lvlText w:val="%1."/>
+      <w:lvlJc w:val="left"/>
+      <w:pPr>
+        <w:ind w:left="720" w:hanging="360"/>
+      </w:pPr>
+      <w:rPr>
+        <w:rFonts w:ascii="Times New Roman" w:hAnsi="Times New Roman" w:cs="Times New Roman" w:hint="default"/>
+        <w:b/>
+        <w:color w:val="auto"/>
+      </w:rPr>
+    </w:lvl>
+    <w:lvl w:ilvl="1" w:tplc="04090019" w:tentative="1">
+      <w:start w:val="1"/>
+      <w:numFmt w:val="lowerLetter"/>
+      <w:lvlText w:val="%2."/>
+      <w:lvlJc w:val="left"/>
+      <w:pPr>
+        <w:ind w:left="1440" w:hanging="360"/>
+      </w:pPr>
+    </w:lvl>
+    <w:lvl w:ilvl="2" w:tplc="0409001B" w:tentative="1">
+      <w:start w:val="1"/>
+      <w:numFmt w:val="lowerRoman"/>
+      <w:lvlText w:val="%3."/>
+      <w:lvlJc w:val="right"/>
+      <w:pPr>
+        <w:ind w:left="2160" w:hanging="180"/>
+      </w:pPr>
+    </w:lvl>
+    <w:lvl w:ilvl="3" w:tplc="0409000F" w:tentative="1">
+      <w:start w:val="1"/>
+      <w:numFmt w:val="decimal"/>
+      <w:lvlText w:val="%4."/>
+      <w:lvlJc w:val="left"/>
+      <w:pPr>
+        <w:ind w:left="2880" w:hanging="360"/>
+      </w:pPr>
+    </w:lvl>
+    <w:lvl w:ilvl="4" w:tplc="04090019" w:tentative="1">
+      <w:start w:val="1"/>
+      <w:numFmt w:val="lowerLetter"/>
+      <w:lvlText w:val="%5."/>
+      <w:lvlJc w:val="left"/>
+      <w:pPr>
+        <w:ind w:left="3600" w:hanging="360"/>
+      </w:pPr>
+    </w:lvl>
+    <w:lvl w:ilvl="5" w:tplc="0409001B" w:tentative="1">
+      <w:start w:val="1"/>
+      <w:numFmt w:val="lowerRoman"/>
+      <w:lvlText w:val="%6."/>
+      <w:lvlJc w:val="right"/>
+      <w:pPr>
+        <w:ind w:left="4320" w:hanging="180"/>
+      </w:pPr>
+    </w:lvl>
+    <w:lvl w:ilvl="6" w:tplc="0409000F" w:tentative="1">
+      <w:start w:val="1"/>
+      <w:numFmt w:val="decimal"/>
+      <w:lvlText w:val="%7."/>
+      <w:lvlJc w:val="left"/>
+      <w:pPr>
+        <w:ind w:left="5040" w:hanging="360"/>
+      </w:pPr>
+    </w:lvl>
+    <w:lvl w:ilvl="7" w:tplc="04090019" w:tentative="1">
+      <w:start w:val="1"/>
+      <w:numFmt w:val="lowerLetter"/>
+      <w:lvlText w:val="%8."/>
+      <w:lvlJc w:val="left"/>
+      <w:pPr>
+        <w:ind w:left="5760" w:hanging="360"/>
+      </w:pPr>
+    </w:lvl>
+    <w:lvl w:ilvl="8" w:tplc="0409001B" w:tentative="1">
+      <w:start w:val="1"/>
+      <w:numFmt w:val="lowerRoman"/>
+      <w:lvlText w:val="%9."/>
+      <w:lvlJc w:val="right"/>
+      <w:pPr>
+        <w:ind w:left="6480" w:hanging="180"/>
+      </w:pPr>
+    </w:lvl>
+  </w:abstractNum>
   <w:num w:numId="1">
-    <w:abstractNumId w:val="2"/>
+    <w:abstractNumId w:val="5"/>
   </w:num>
   <w:num w:numId="2">
+    <w:abstractNumId w:val="3"/>
+  </w:num>
+  <w:num w:numId="3">
     <w:abstractNumId w:val="1"/>
   </w:num>
-  <w:num w:numId="3">
+  <w:num w:numId="4">
+    <w:abstractNumId w:val="4"/>
+  </w:num>
+  <w:num w:numId="5">
+    <w:abstractNumId w:val="6"/>
+  </w:num>
+  <w:num w:numId="6">
     <w:abstractNumId w:val="0"/>
+  </w:num>
+  <w:num w:numId="7">
+    <w:abstractNumId w:val="2"/>
   </w:num>
 </w:numbering>
 </file>
@@ -1578,6 +4080,17 @@
       <w:szCs w:val="26"/>
     </w:rPr>
   </w:style>
+  <w:style w:type="character" w:styleId="Hyperlink">
+    <w:name w:val="Hyperlink"/>
+    <w:basedOn w:val="DefaultParagraphFont"/>
+    <w:uiPriority w:val="99"/>
+    <w:unhideWhenUsed/>
+    <w:rsid w:val="004E3E29"/>
+    <w:rPr>
+      <w:color w:val="0563C1" w:themeColor="hyperlink"/>
+      <w:u w:val="single"/>
+    </w:rPr>
+  </w:style>
 </w:styles>
 </file>
 
@@ -1840,4 +4353,16 @@
     </a:ext>
   </a:extLst>
 </a:theme>
+</file>
+
+<file path=customXml/item1.xml><?xml version="1.0" encoding="utf-8"?>
+<b:Sources xmlns:b="http://schemas.openxmlformats.org/officeDocument/2006/bibliography" xmlns="http://schemas.openxmlformats.org/officeDocument/2006/bibliography" SelectedStyle="\APASixthEditionOfficeOnline.xsl" StyleName="APA" Version="6"/>
+</file>
+
+<file path=customXml/itemProps1.xml><?xml version="1.0" encoding="utf-8"?>
+<ds:datastoreItem xmlns:ds="http://schemas.openxmlformats.org/officeDocument/2006/customXml" ds:itemID="{2F0FF84B-A9B6-4F63-B592-BDAADF6158BD}">
+  <ds:schemaRefs>
+    <ds:schemaRef ds:uri="http://schemas.openxmlformats.org/officeDocument/2006/bibliography"/>
+  </ds:schemaRefs>
+</ds:datastoreItem>
 </file>
</xml_diff>

<commit_message>
Added table of content and references
</commit_message>
<xml_diff>
--- a/Web_assignment_1.docx
+++ b/Web_assignment_1.docx
@@ -10127,8 +10127,6 @@
         </w:rPr>
         <w:t xml:space="preserve">and has credible sources for the articles. </w:t>
       </w:r>
-      <w:bookmarkStart w:id="27" w:name="_GoBack"/>
-      <w:bookmarkEnd w:id="27"/>
     </w:p>
     <w:p>
       <w:pPr>
@@ -10140,7 +10138,7 @@
           <w:color w:val="auto"/>
         </w:rPr>
       </w:pPr>
-      <w:bookmarkStart w:id="28" w:name="_Toc34409074"/>
+      <w:bookmarkStart w:id="27" w:name="_Toc34409074"/>
     </w:p>
     <w:p>
       <w:pPr>
@@ -10163,15 +10161,28 @@
           <w:color w:val="auto"/>
         </w:rPr>
       </w:pPr>
-      <w:r>
+    </w:p>
+    <w:p>
+      <w:pPr>
+        <w:pStyle w:val="Heading1"/>
+        <w:jc w:val="both"/>
         <w:rPr>
           <w:rFonts w:ascii="Times New Roman" w:hAnsi="Times New Roman" w:cs="Times New Roman"/>
           <w:b/>
           <w:color w:val="auto"/>
         </w:rPr>
+      </w:pPr>
+      <w:bookmarkStart w:id="28" w:name="_GoBack"/>
+      <w:bookmarkEnd w:id="28"/>
+      <w:r>
+        <w:rPr>
+          <w:rFonts w:ascii="Times New Roman" w:hAnsi="Times New Roman" w:cs="Times New Roman"/>
+          <w:b/>
+          <w:color w:val="auto"/>
+        </w:rPr>
         <w:t>References</w:t>
       </w:r>
-      <w:bookmarkEnd w:id="28"/>
+      <w:bookmarkEnd w:id="27"/>
     </w:p>
     <w:p>
       <w:pPr>
@@ -12750,7 +12761,7 @@
 </file>
 
 <file path=customXml/itemProps1.xml><?xml version="1.0" encoding="utf-8"?>
-<ds:datastoreItem xmlns:ds="http://schemas.openxmlformats.org/officeDocument/2006/customXml" ds:itemID="{CF283334-87E7-4525-A7B3-FEC3BA803FF7}">
+<ds:datastoreItem xmlns:ds="http://schemas.openxmlformats.org/officeDocument/2006/customXml" ds:itemID="{B493D8C4-306D-4BFC-B811-27A08E6811CE}">
   <ds:schemaRefs>
     <ds:schemaRef ds:uri="http://schemas.openxmlformats.org/officeDocument/2006/bibliography"/>
   </ds:schemaRefs>

</xml_diff>